<commit_message>
adding some files about test
</commit_message>
<xml_diff>
--- a/aprendizaje_automatico_mineria_datos/act2/gii32_t4_trab.docx
+++ b/aprendizaje_automatico_mineria_datos/act2/gii32_t4_trab.docx
@@ -1,6 +1,6 @@
 
 <file path=word/document.xml><?xml version="1.0" encoding="utf-8"?>
-<w:document xmlns:wpc="http://schemas.microsoft.com/office/word/2010/wordprocessingCanvas" xmlns:cx="http://schemas.microsoft.com/office/drawing/2014/chartex" xmlns:cx1="http://schemas.microsoft.com/office/drawing/2015/9/8/chartex" xmlns:cx2="http://schemas.microsoft.com/office/drawing/2015/10/21/chartex" xmlns:cx3="http://schemas.microsoft.com/office/drawing/2016/5/9/chartex" xmlns:cx4="http://schemas.microsoft.com/office/drawing/2016/5/10/chartex" xmlns:cx5="http://schemas.microsoft.com/office/drawing/2016/5/11/chartex" xmlns:cx6="http://schemas.microsoft.com/office/drawing/2016/5/12/chartex" xmlns:cx7="http://schemas.microsoft.com/office/drawing/2016/5/13/chartex" xmlns:cx8="http://schemas.microsoft.com/office/drawing/2016/5/14/chartex" xmlns:mc="http://schemas.openxmlformats.org/markup-compatibility/2006" xmlns:aink="http://schemas.microsoft.com/office/drawing/2016/ink" xmlns:am3d="http://schemas.microsoft.com/office/drawing/2017/model3d" xmlns:o="urn:schemas-microsoft-com:office:office" xmlns:r="http://schemas.openxmlformats.org/officeDocument/2006/relationships" xmlns:m="http://schemas.openxmlformats.org/officeDocument/2006/math" xmlns:v="urn:schemas-microsoft-com:vml" xmlns:wp14="http://schemas.microsoft.com/office/word/2010/wordprocessingDrawing" xmlns:wp="http://schemas.openxmlformats.org/drawingml/2006/wordprocessingDrawing" xmlns:w10="urn:schemas-microsoft-com:office:word" xmlns:w="http://schemas.openxmlformats.org/wordprocessingml/2006/main" xmlns:w14="http://schemas.microsoft.com/office/word/2010/wordml" xmlns:w15="http://schemas.microsoft.com/office/word/2012/wordml" xmlns:w16cid="http://schemas.microsoft.com/office/word/2016/wordml/cid" xmlns:w16se="http://schemas.microsoft.com/office/word/2015/wordml/symex" xmlns:wpg="http://schemas.microsoft.com/office/word/2010/wordprocessingGroup" xmlns:wpi="http://schemas.microsoft.com/office/word/2010/wordprocessingInk" xmlns:wne="http://schemas.microsoft.com/office/word/2006/wordml" xmlns:wps="http://schemas.microsoft.com/office/word/2010/wordprocessingShape" mc:Ignorable="w14 w15 w16se w16cid wp14">
+<w:document xmlns:wpc="http://schemas.microsoft.com/office/word/2010/wordprocessingCanvas" xmlns:cx="http://schemas.microsoft.com/office/drawing/2014/chartex" xmlns:cx1="http://schemas.microsoft.com/office/drawing/2015/9/8/chartex" xmlns:cx2="http://schemas.microsoft.com/office/drawing/2015/10/21/chartex" xmlns:cx3="http://schemas.microsoft.com/office/drawing/2016/5/9/chartex" xmlns:cx4="http://schemas.microsoft.com/office/drawing/2016/5/10/chartex" xmlns:cx5="http://schemas.microsoft.com/office/drawing/2016/5/11/chartex" xmlns:cx6="http://schemas.microsoft.com/office/drawing/2016/5/12/chartex" xmlns:cx7="http://schemas.microsoft.com/office/drawing/2016/5/13/chartex" xmlns:cx8="http://schemas.microsoft.com/office/drawing/2016/5/14/chartex" xmlns:mc="http://schemas.openxmlformats.org/markup-compatibility/2006" xmlns:aink="http://schemas.microsoft.com/office/drawing/2016/ink" xmlns:am3d="http://schemas.microsoft.com/office/drawing/2017/model3d" xmlns:o="urn:schemas-microsoft-com:office:office" xmlns:oel="http://schemas.microsoft.com/office/2019/extlst" xmlns:r="http://schemas.openxmlformats.org/officeDocument/2006/relationships" xmlns:m="http://schemas.openxmlformats.org/officeDocument/2006/math" xmlns:v="urn:schemas-microsoft-com:vml" xmlns:wp14="http://schemas.microsoft.com/office/word/2010/wordprocessingDrawing" xmlns:wp="http://schemas.openxmlformats.org/drawingml/2006/wordprocessingDrawing" xmlns:w10="urn:schemas-microsoft-com:office:word" xmlns:w="http://schemas.openxmlformats.org/wordprocessingml/2006/main" xmlns:w14="http://schemas.microsoft.com/office/word/2010/wordml" xmlns:w15="http://schemas.microsoft.com/office/word/2012/wordml" xmlns:w16cex="http://schemas.microsoft.com/office/word/2018/wordml/cex" xmlns:w16cid="http://schemas.microsoft.com/office/word/2016/wordml/cid" xmlns:w16="http://schemas.microsoft.com/office/word/2018/wordml" xmlns:w16du="http://schemas.microsoft.com/office/word/2023/wordml/word16du" xmlns:w16sdtdh="http://schemas.microsoft.com/office/word/2020/wordml/sdtdatahash" xmlns:w16sdtfl="http://schemas.microsoft.com/office/word/2024/wordml/sdtformatlock" xmlns:w16se="http://schemas.microsoft.com/office/word/2015/wordml/symex" xmlns:wpg="http://schemas.microsoft.com/office/word/2010/wordprocessingGroup" xmlns:wpi="http://schemas.microsoft.com/office/word/2010/wordprocessingInk" xmlns:wne="http://schemas.microsoft.com/office/word/2006/wordml" xmlns:wps="http://schemas.microsoft.com/office/word/2010/wordprocessingShape" mc:Ignorable="w14 w15 w16se w16cid w16 w16cex w16sdtdh w16sdtfl w16du wp14">
   <w:body>
     <w:p/>
     <w:p>
@@ -198,10 +198,7 @@
         <w:t xml:space="preserve">0,6 y «no» en caso contrario. El enlace que contiene los datos es el siguiente: </w:t>
       </w:r>
     </w:p>
-    <w:p>
-      <w:bookmarkStart w:id="0" w:name="_GoBack"/>
-      <w:bookmarkEnd w:id="0"/>
-    </w:p>
+    <w:p/>
     <w:p>
       <w:pPr>
         <w:pStyle w:val="Cuadroenlace"/>
@@ -223,7 +220,7 @@
         </w:rPr>
         <w:t xml:space="preserve"> </w:t>
       </w:r>
-      <w:hyperlink r:id="rId7" w:history="1">
+      <w:hyperlink r:id="rId10" w:history="1">
         <w:r>
           <w:rPr>
             <w:rStyle w:val="Hipervnculo"/>
@@ -327,9 +324,1197 @@
         <w:t>, fuente Calibri 12 e interlineado 1,5.</w:t>
       </w:r>
     </w:p>
+    <w:p/>
+    <w:p/>
+    <w:p/>
+    <w:p/>
+    <w:p/>
+    <w:p/>
+    <w:p/>
+    <w:p/>
+    <w:p/>
+    <w:p/>
+    <w:p/>
+    <w:p/>
+    <w:p/>
+    <w:p/>
+    <w:p/>
+    <w:p/>
+    <w:p/>
+    <w:p/>
+    <w:p/>
+    <w:p/>
+    <w:p>
+      <w:pPr>
+        <w:rPr>
+          <w:b/>
+          <w:bCs/>
+        </w:rPr>
+      </w:pPr>
+      <w:r>
+        <w:rPr>
+          <w:b/>
+          <w:bCs/>
+        </w:rPr>
+        <w:lastRenderedPageBreak/>
+        <w:t xml:space="preserve">Análisis descriptivo de los datos. </w:t>
+      </w:r>
+    </w:p>
+    <w:p>
+      <w:r>
+        <w:t>El primer paso para desarrollar</w:t>
+      </w:r>
+      <w:r>
+        <w:t xml:space="preserve"> para esta actividad va a ser la debida importación </w:t>
+      </w:r>
+      <w:r>
+        <w:t xml:space="preserve">de las librerías que vamos a usar para este proyecto las cuales son las siguientes </w:t>
+      </w:r>
+    </w:p>
+    <w:p>
+      <w:r>
+        <w:drawing>
+          <wp:inline distT="0" distB="0" distL="0" distR="0" wp14:anchorId="46CC35CE" wp14:editId="5E53BAEB">
+            <wp:extent cx="5219700" cy="1036955"/>
+            <wp:effectExtent l="0" t="0" r="0" b="0"/>
+            <wp:docPr id="1396782060" name="Imagen 1" descr="Texto&#10;&#10;El contenido generado por IA puede ser incorrecto."/>
+            <wp:cNvGraphicFramePr>
+              <a:graphicFrameLocks xmlns:a="http://schemas.openxmlformats.org/drawingml/2006/main" noChangeAspect="1"/>
+            </wp:cNvGraphicFramePr>
+            <a:graphic xmlns:a="http://schemas.openxmlformats.org/drawingml/2006/main">
+              <a:graphicData uri="http://schemas.openxmlformats.org/drawingml/2006/picture">
+                <pic:pic xmlns:pic="http://schemas.openxmlformats.org/drawingml/2006/picture">
+                  <pic:nvPicPr>
+                    <pic:cNvPr id="1396782060" name="Imagen 1" descr="Texto&#10;&#10;El contenido generado por IA puede ser incorrecto."/>
+                    <pic:cNvPicPr/>
+                  </pic:nvPicPr>
+                  <pic:blipFill>
+                    <a:blip r:embed="rId11"/>
+                    <a:stretch>
+                      <a:fillRect/>
+                    </a:stretch>
+                  </pic:blipFill>
+                  <pic:spPr>
+                    <a:xfrm>
+                      <a:off x="0" y="0"/>
+                      <a:ext cx="5219700" cy="1036955"/>
+                    </a:xfrm>
+                    <a:prstGeom prst="rect">
+                      <a:avLst/>
+                    </a:prstGeom>
+                  </pic:spPr>
+                </pic:pic>
+              </a:graphicData>
+            </a:graphic>
+          </wp:inline>
+        </w:drawing>
+      </w:r>
+    </w:p>
+    <w:p>
+      <w:r>
+        <w:t xml:space="preserve">Después de esto lo que realizamos fue renombrar las columnas para un uso más fácil a la hora de manipular dichos datos, eliminar la columna del identificados </w:t>
+      </w:r>
+      <w:proofErr w:type="gramStart"/>
+      <w:r>
+        <w:t>del data</w:t>
+      </w:r>
+      <w:proofErr w:type="gramEnd"/>
+      <w:r>
+        <w:t xml:space="preserve"> set recibido ya que este no tiene gran relevancia para esta actividad, e imprimir las primeras filas de este data set.</w:t>
+      </w:r>
+    </w:p>
+    <w:p>
+      <w:r>
+        <w:drawing>
+          <wp:inline distT="0" distB="0" distL="0" distR="0" wp14:anchorId="6BABFB6A" wp14:editId="19D6E5A9">
+            <wp:extent cx="5205413" cy="3476625"/>
+            <wp:effectExtent l="0" t="0" r="0" b="0"/>
+            <wp:docPr id="315159276" name="Imagen 1" descr="Texto&#10;&#10;El contenido generado por IA puede ser incorrecto."/>
+            <wp:cNvGraphicFramePr>
+              <a:graphicFrameLocks xmlns:a="http://schemas.openxmlformats.org/drawingml/2006/main" noChangeAspect="1"/>
+            </wp:cNvGraphicFramePr>
+            <a:graphic xmlns:a="http://schemas.openxmlformats.org/drawingml/2006/main">
+              <a:graphicData uri="http://schemas.openxmlformats.org/drawingml/2006/picture">
+                <pic:pic xmlns:pic="http://schemas.openxmlformats.org/drawingml/2006/picture">
+                  <pic:nvPicPr>
+                    <pic:cNvPr id="315159276" name="Imagen 1" descr="Texto&#10;&#10;El contenido generado por IA puede ser incorrecto."/>
+                    <pic:cNvPicPr/>
+                  </pic:nvPicPr>
+                  <pic:blipFill>
+                    <a:blip r:embed="rId12"/>
+                    <a:stretch>
+                      <a:fillRect/>
+                    </a:stretch>
+                  </pic:blipFill>
+                  <pic:spPr>
+                    <a:xfrm>
+                      <a:off x="0" y="0"/>
+                      <a:ext cx="5207616" cy="3478096"/>
+                    </a:xfrm>
+                    <a:prstGeom prst="rect">
+                      <a:avLst/>
+                    </a:prstGeom>
+                  </pic:spPr>
+                </pic:pic>
+              </a:graphicData>
+            </a:graphic>
+          </wp:inline>
+        </w:drawing>
+      </w:r>
+    </w:p>
+    <w:p>
+      <w:pPr>
+        <w:rPr>
+          <w:noProof/>
+        </w:rPr>
+      </w:pPr>
+      <w:r>
+        <w:t>Para que luego de esto poder identificar el tipo de data que estaremos usando, obteniendo la siguiente información</w:t>
+      </w:r>
+      <w:r>
+        <w:rPr>
+          <w:noProof/>
+        </w:rPr>
+        <w:t>.</w:t>
+      </w:r>
+    </w:p>
+    <w:p>
+      <w:r>
+        <w:lastRenderedPageBreak/>
+        <w:drawing>
+          <wp:inline distT="0" distB="0" distL="0" distR="0" wp14:anchorId="0680C5BF" wp14:editId="4957219D">
+            <wp:extent cx="3295650" cy="3742688"/>
+            <wp:effectExtent l="0" t="0" r="0" b="0"/>
+            <wp:docPr id="2137295534" name="Imagen 1"/>
+            <wp:cNvGraphicFramePr>
+              <a:graphicFrameLocks xmlns:a="http://schemas.openxmlformats.org/drawingml/2006/main" noChangeAspect="1"/>
+            </wp:cNvGraphicFramePr>
+            <a:graphic xmlns:a="http://schemas.openxmlformats.org/drawingml/2006/main">
+              <a:graphicData uri="http://schemas.openxmlformats.org/drawingml/2006/picture">
+                <pic:pic xmlns:pic="http://schemas.openxmlformats.org/drawingml/2006/picture">
+                  <pic:nvPicPr>
+                    <pic:cNvPr id="2137295534" name=""/>
+                    <pic:cNvPicPr/>
+                  </pic:nvPicPr>
+                  <pic:blipFill>
+                    <a:blip r:embed="rId13"/>
+                    <a:stretch>
+                      <a:fillRect/>
+                    </a:stretch>
+                  </pic:blipFill>
+                  <pic:spPr>
+                    <a:xfrm>
+                      <a:off x="0" y="0"/>
+                      <a:ext cx="3301821" cy="3749696"/>
+                    </a:xfrm>
+                    <a:prstGeom prst="rect">
+                      <a:avLst/>
+                    </a:prstGeom>
+                  </pic:spPr>
+                </pic:pic>
+              </a:graphicData>
+            </a:graphic>
+          </wp:inline>
+        </w:drawing>
+      </w:r>
+    </w:p>
+    <w:p>
+      <w:r>
+        <w:t xml:space="preserve">En donde podemos concluir que la data que manejamos es </w:t>
+      </w:r>
+    </w:p>
+    <w:p>
+      <w:pPr>
+        <w:numPr>
+          <w:ilvl w:val="0"/>
+          <w:numId w:val="8"/>
+        </w:numPr>
+      </w:pPr>
+      <w:r>
+        <w:t>GRE Score: Puntaje en el examen GRE (de 0 a 340).</w:t>
+      </w:r>
+    </w:p>
+    <w:p>
+      <w:pPr>
+        <w:numPr>
+          <w:ilvl w:val="0"/>
+          <w:numId w:val="8"/>
+        </w:numPr>
+      </w:pPr>
+      <w:r>
+        <w:t>TOEFL Score: Puntaje en el examen TOEFL (de 0 a 120).</w:t>
+      </w:r>
+    </w:p>
+    <w:p>
+      <w:pPr>
+        <w:numPr>
+          <w:ilvl w:val="0"/>
+          <w:numId w:val="8"/>
+        </w:numPr>
+      </w:pPr>
+      <w:proofErr w:type="spellStart"/>
+      <w:r>
+        <w:t>University</w:t>
+      </w:r>
+      <w:proofErr w:type="spellEnd"/>
+      <w:r>
+        <w:t xml:space="preserve"> Rating: Calificación de la universidad (1-5).</w:t>
+      </w:r>
+    </w:p>
+    <w:p>
+      <w:pPr>
+        <w:numPr>
+          <w:ilvl w:val="0"/>
+          <w:numId w:val="8"/>
+        </w:numPr>
+      </w:pPr>
+      <w:r>
+        <w:t>SOP (</w:t>
+      </w:r>
+      <w:proofErr w:type="spellStart"/>
+      <w:r>
+        <w:t>Statement</w:t>
+      </w:r>
+      <w:proofErr w:type="spellEnd"/>
+      <w:r>
+        <w:t xml:space="preserve"> </w:t>
+      </w:r>
+      <w:proofErr w:type="spellStart"/>
+      <w:r>
+        <w:t>of</w:t>
+      </w:r>
+      <w:proofErr w:type="spellEnd"/>
+      <w:r>
+        <w:t xml:space="preserve"> </w:t>
+      </w:r>
+      <w:proofErr w:type="spellStart"/>
+      <w:r>
+        <w:t>Purpose</w:t>
+      </w:r>
+      <w:proofErr w:type="spellEnd"/>
+      <w:r>
+        <w:t>): Evaluación de la carta de motivación (1-5).</w:t>
+      </w:r>
+    </w:p>
+    <w:p>
+      <w:pPr>
+        <w:numPr>
+          <w:ilvl w:val="0"/>
+          <w:numId w:val="8"/>
+        </w:numPr>
+      </w:pPr>
+      <w:r>
+        <w:t>LOR (</w:t>
+      </w:r>
+      <w:proofErr w:type="spellStart"/>
+      <w:r>
+        <w:t>Letter</w:t>
+      </w:r>
+      <w:proofErr w:type="spellEnd"/>
+      <w:r>
+        <w:t xml:space="preserve"> </w:t>
+      </w:r>
+      <w:proofErr w:type="spellStart"/>
+      <w:r>
+        <w:t>of</w:t>
+      </w:r>
+      <w:proofErr w:type="spellEnd"/>
+      <w:r>
+        <w:t xml:space="preserve"> </w:t>
+      </w:r>
+      <w:proofErr w:type="spellStart"/>
+      <w:r>
+        <w:t>Recommendation</w:t>
+      </w:r>
+      <w:proofErr w:type="spellEnd"/>
+      <w:r>
+        <w:t>): Evaluación de la carta de recomendación (1-5).</w:t>
+      </w:r>
+    </w:p>
+    <w:p>
+      <w:pPr>
+        <w:numPr>
+          <w:ilvl w:val="0"/>
+          <w:numId w:val="8"/>
+        </w:numPr>
+      </w:pPr>
+      <w:r>
+        <w:t>CGPA: Promedio acumulativo de calificaciones (de 0 a 10).</w:t>
+      </w:r>
+    </w:p>
+    <w:p>
+      <w:pPr>
+        <w:numPr>
+          <w:ilvl w:val="0"/>
+          <w:numId w:val="8"/>
+        </w:numPr>
+      </w:pPr>
+      <w:proofErr w:type="spellStart"/>
+      <w:r>
+        <w:t>Research</w:t>
+      </w:r>
+      <w:proofErr w:type="spellEnd"/>
+      <w:r>
+        <w:t>: 1 si el estudiante tiene experiencia en investigación, 0 si no.</w:t>
+      </w:r>
+    </w:p>
+    <w:p>
+      <w:pPr>
+        <w:numPr>
+          <w:ilvl w:val="0"/>
+          <w:numId w:val="8"/>
+        </w:numPr>
+      </w:pPr>
+      <w:r>
+        <w:t xml:space="preserve">Chance </w:t>
+      </w:r>
+      <w:proofErr w:type="spellStart"/>
+      <w:r>
+        <w:t>of</w:t>
+      </w:r>
+      <w:proofErr w:type="spellEnd"/>
+      <w:r>
+        <w:t xml:space="preserve"> </w:t>
+      </w:r>
+      <w:proofErr w:type="spellStart"/>
+      <w:r>
+        <w:t>Admit</w:t>
+      </w:r>
+      <w:proofErr w:type="spellEnd"/>
+      <w:r>
+        <w:t>: Probabilidad de ser admitido (de 0 a 1).</w:t>
+      </w:r>
+    </w:p>
+    <w:p>
+      <w:r>
+        <w:t>Y además d</w:t>
+      </w:r>
+      <w:r>
+        <w:t xml:space="preserve">e </w:t>
+      </w:r>
+      <w:r>
+        <w:t>esto hemos</w:t>
+      </w:r>
+      <w:r>
+        <w:t xml:space="preserve"> considerado la variable 'Chance </w:t>
+      </w:r>
+      <w:proofErr w:type="spellStart"/>
+      <w:r>
+        <w:t>of</w:t>
+      </w:r>
+      <w:proofErr w:type="spellEnd"/>
+      <w:r>
+        <w:t xml:space="preserve"> </w:t>
+      </w:r>
+      <w:proofErr w:type="spellStart"/>
+      <w:r>
+        <w:t>Admit</w:t>
+      </w:r>
+      <w:proofErr w:type="spellEnd"/>
+      <w:r>
+        <w:t>' como la variable de respuesta, la cual se ha transformado en una variable categórica</w:t>
+      </w:r>
+      <w:r>
+        <w:t xml:space="preserve"> como lo pide el trabajo en que</w:t>
+      </w:r>
+      <w:r>
+        <w:t>:</w:t>
+      </w:r>
+    </w:p>
+    <w:p>
+      <w:pPr>
+        <w:numPr>
+          <w:ilvl w:val="0"/>
+          <w:numId w:val="9"/>
+        </w:numPr>
+      </w:pPr>
+      <w:r>
+        <w:t>"Yes" si el valor es mayor o igual a 0.6.</w:t>
+      </w:r>
+    </w:p>
+    <w:p>
+      <w:pPr>
+        <w:numPr>
+          <w:ilvl w:val="0"/>
+          <w:numId w:val="9"/>
+        </w:numPr>
+      </w:pPr>
+      <w:r>
+        <w:t>"No" en caso contrario.</w:t>
+      </w:r>
+    </w:p>
+    <w:p/>
+    <w:p>
+      <w:pPr>
+        <w:pStyle w:val="Prrafodelista"/>
+        <w:numPr>
+          <w:ilvl w:val="0"/>
+          <w:numId w:val="7"/>
+        </w:numPr>
+      </w:pPr>
+      <w:r>
+        <w:t xml:space="preserve">Tratamiento de </w:t>
+      </w:r>
+      <w:proofErr w:type="spellStart"/>
+      <w:r>
+        <w:rPr>
+          <w:i/>
+        </w:rPr>
+        <w:t>missing</w:t>
+      </w:r>
+      <w:proofErr w:type="spellEnd"/>
+      <w:r>
+        <w:t xml:space="preserve"> (si lo hay). </w:t>
+      </w:r>
+    </w:p>
+    <w:p>
+      <w:r>
+        <w:t xml:space="preserve">Para este caso nos apoyamos en una de las funciones que nos ofrece la librería de pandas, la cual va a hacer el </w:t>
+      </w:r>
+      <w:r>
+        <w:t>conteo</w:t>
+      </w:r>
+      <w:r>
+        <w:t xml:space="preserve"> de cuantos valores nulos tenemos en nuestra data y adicionalmente en que columnas se encuentran, pero como se podrá evidenciar para este caso no tenemos data nula </w:t>
+      </w:r>
+    </w:p>
+    <w:p>
+      <w:r>
+        <w:drawing>
+          <wp:inline distT="0" distB="0" distL="0" distR="0" wp14:anchorId="470DAAB4" wp14:editId="725A9E25">
+            <wp:extent cx="3877216" cy="2448267"/>
+            <wp:effectExtent l="0" t="0" r="0" b="9525"/>
+            <wp:docPr id="1858320832" name="Imagen 1"/>
+            <wp:cNvGraphicFramePr>
+              <a:graphicFrameLocks xmlns:a="http://schemas.openxmlformats.org/drawingml/2006/main" noChangeAspect="1"/>
+            </wp:cNvGraphicFramePr>
+            <a:graphic xmlns:a="http://schemas.openxmlformats.org/drawingml/2006/main">
+              <a:graphicData uri="http://schemas.openxmlformats.org/drawingml/2006/picture">
+                <pic:pic xmlns:pic="http://schemas.openxmlformats.org/drawingml/2006/picture">
+                  <pic:nvPicPr>
+                    <pic:cNvPr id="1858320832" name=""/>
+                    <pic:cNvPicPr/>
+                  </pic:nvPicPr>
+                  <pic:blipFill>
+                    <a:blip r:embed="rId14"/>
+                    <a:stretch>
+                      <a:fillRect/>
+                    </a:stretch>
+                  </pic:blipFill>
+                  <pic:spPr>
+                    <a:xfrm>
+                      <a:off x="0" y="0"/>
+                      <a:ext cx="3877216" cy="2448267"/>
+                    </a:xfrm>
+                    <a:prstGeom prst="rect">
+                      <a:avLst/>
+                    </a:prstGeom>
+                  </pic:spPr>
+                </pic:pic>
+              </a:graphicData>
+            </a:graphic>
+          </wp:inline>
+        </w:drawing>
+      </w:r>
+    </w:p>
+    <w:p/>
+    <w:p>
+      <w:pPr>
+        <w:pStyle w:val="Prrafodelista"/>
+        <w:numPr>
+          <w:ilvl w:val="0"/>
+          <w:numId w:val="7"/>
+        </w:numPr>
+      </w:pPr>
+      <w:r>
+        <w:t xml:space="preserve">Realizar los análisis previos que consideres oportunos. </w:t>
+      </w:r>
+    </w:p>
+    <w:p>
+      <w:r>
+        <w:lastRenderedPageBreak/>
+        <w:drawing>
+          <wp:inline distT="0" distB="0" distL="0" distR="0" wp14:anchorId="2950FC65" wp14:editId="58651F05">
+            <wp:extent cx="5219700" cy="5182870"/>
+            <wp:effectExtent l="0" t="0" r="0" b="0"/>
+            <wp:docPr id="2100931389" name="Imagen 1"/>
+            <wp:cNvGraphicFramePr>
+              <a:graphicFrameLocks xmlns:a="http://schemas.openxmlformats.org/drawingml/2006/main" noChangeAspect="1"/>
+            </wp:cNvGraphicFramePr>
+            <a:graphic xmlns:a="http://schemas.openxmlformats.org/drawingml/2006/main">
+              <a:graphicData uri="http://schemas.openxmlformats.org/drawingml/2006/picture">
+                <pic:pic xmlns:pic="http://schemas.openxmlformats.org/drawingml/2006/picture">
+                  <pic:nvPicPr>
+                    <pic:cNvPr id="2100931389" name=""/>
+                    <pic:cNvPicPr/>
+                  </pic:nvPicPr>
+                  <pic:blipFill>
+                    <a:blip r:embed="rId15"/>
+                    <a:stretch>
+                      <a:fillRect/>
+                    </a:stretch>
+                  </pic:blipFill>
+                  <pic:spPr>
+                    <a:xfrm>
+                      <a:off x="0" y="0"/>
+                      <a:ext cx="5219700" cy="5182870"/>
+                    </a:xfrm>
+                    <a:prstGeom prst="rect">
+                      <a:avLst/>
+                    </a:prstGeom>
+                  </pic:spPr>
+                </pic:pic>
+              </a:graphicData>
+            </a:graphic>
+          </wp:inline>
+        </w:drawing>
+      </w:r>
+    </w:p>
+    <w:p>
+      <w:r>
+        <w:t>Para este punto lo que realizamos fue que se</w:t>
+      </w:r>
+      <w:r>
+        <w:t xml:space="preserve"> realizó un análisis exploratorio de los datos para comprender mejor su estructura y comportamiento</w:t>
+      </w:r>
+      <w:r>
+        <w:t xml:space="preserve"> en donde vamos a </w:t>
+      </w:r>
+      <w:r>
+        <w:t>detall</w:t>
+      </w:r>
+      <w:r>
+        <w:t>ar</w:t>
+      </w:r>
+      <w:r>
+        <w:t xml:space="preserve"> las principales técnicas utilizadas</w:t>
+      </w:r>
+      <w:r>
+        <w:t xml:space="preserve"> para </w:t>
+      </w:r>
+      <w:proofErr w:type="gramStart"/>
+      <w:r>
+        <w:t>este análisis previos</w:t>
+      </w:r>
+      <w:proofErr w:type="gramEnd"/>
+    </w:p>
+    <w:p>
+      <w:r>
+        <w:t>1️</w:t>
+      </w:r>
+      <w:r>
+        <w:rPr>
+          <w:rFonts w:ascii="Segoe UI Symbol" w:hAnsi="Segoe UI Symbol" w:cs="Segoe UI Symbol"/>
+        </w:rPr>
+        <w:t xml:space="preserve">. </w:t>
+      </w:r>
+      <w:r>
+        <w:t>Análisis Descriptivo</w:t>
+      </w:r>
+    </w:p>
+    <w:p>
+      <w:r>
+        <w:t>Se calcularon estadísticas básicas de las variables del conjunto de datos, incluyendo:</w:t>
+      </w:r>
+    </w:p>
+    <w:p>
+      <w:pPr>
+        <w:numPr>
+          <w:ilvl w:val="0"/>
+          <w:numId w:val="10"/>
+        </w:numPr>
+      </w:pPr>
+      <w:r>
+        <w:t>Media, mediana y desviación estándar para cada variable.</w:t>
+      </w:r>
+    </w:p>
+    <w:p>
+      <w:pPr>
+        <w:numPr>
+          <w:ilvl w:val="0"/>
+          <w:numId w:val="10"/>
+        </w:numPr>
+      </w:pPr>
+      <w:r>
+        <w:t>Distribución de valores en variables numéricas (GRE, TOEFL, GPA).</w:t>
+      </w:r>
+    </w:p>
+    <w:p>
+      <w:pPr>
+        <w:numPr>
+          <w:ilvl w:val="0"/>
+          <w:numId w:val="10"/>
+        </w:numPr>
+      </w:pPr>
+      <w:r>
+        <w:t>Verificación de outliers mediante diagramas de caja (boxplots).</w:t>
+      </w:r>
+    </w:p>
+    <w:p>
+      <w:r>
+        <w:t>2️Matriz de Correlación</w:t>
+      </w:r>
+    </w:p>
+    <w:p>
+      <w:r>
+        <w:lastRenderedPageBreak/>
+        <w:t xml:space="preserve">Se generó un </w:t>
+      </w:r>
+      <w:proofErr w:type="spellStart"/>
+      <w:r>
+        <w:t>heatmap</w:t>
+      </w:r>
+      <w:proofErr w:type="spellEnd"/>
+      <w:r>
+        <w:t xml:space="preserve"> de correlación para analizar la relación entre las variables</w:t>
+      </w:r>
+      <w:r>
+        <w:t xml:space="preserve"> en donde l</w:t>
+      </w:r>
+      <w:r>
+        <w:t>os principales hallazgos fueron</w:t>
+      </w:r>
+      <w:r>
+        <w:t xml:space="preserve"> los siguientes</w:t>
+      </w:r>
+      <w:r>
+        <w:t>:</w:t>
+      </w:r>
+    </w:p>
+    <w:p>
+      <w:pPr>
+        <w:numPr>
+          <w:ilvl w:val="0"/>
+          <w:numId w:val="11"/>
+        </w:numPr>
+      </w:pPr>
+      <w:r>
+        <w:t>GRE Score y CGPA presentan una fuerte correlación positiva con la probabilidad de admisión.</w:t>
+      </w:r>
+    </w:p>
+    <w:p>
+      <w:pPr>
+        <w:numPr>
+          <w:ilvl w:val="0"/>
+          <w:numId w:val="11"/>
+        </w:numPr>
+      </w:pPr>
+      <w:r>
+        <w:t>TOEFL Score también muestra una correlación positiva significativa.</w:t>
+      </w:r>
+    </w:p>
+    <w:p>
+      <w:pPr>
+        <w:numPr>
+          <w:ilvl w:val="0"/>
+          <w:numId w:val="11"/>
+        </w:numPr>
+      </w:pPr>
+      <w:proofErr w:type="spellStart"/>
+      <w:r>
+        <w:t>University</w:t>
+      </w:r>
+      <w:proofErr w:type="spellEnd"/>
+      <w:r>
+        <w:t xml:space="preserve"> Rating y SOP/LOR tienen una correlación moderada con la admisión.</w:t>
+      </w:r>
+    </w:p>
+    <w:p>
+      <w:pPr>
+        <w:numPr>
+          <w:ilvl w:val="0"/>
+          <w:numId w:val="11"/>
+        </w:numPr>
+      </w:pPr>
+      <w:proofErr w:type="spellStart"/>
+      <w:r>
+        <w:t>Research</w:t>
+      </w:r>
+      <w:proofErr w:type="spellEnd"/>
+      <w:r>
+        <w:t xml:space="preserve"> (1 o 0) influye en la admisión, pero no es el único factor determinante.</w:t>
+      </w:r>
+    </w:p>
+    <w:p>
+      <w:r>
+        <w:t>3. D</w:t>
+      </w:r>
+      <w:r>
+        <w:t>istribución</w:t>
+      </w:r>
+      <w:r>
+        <w:t xml:space="preserve"> de la Variable Objetivo</w:t>
+      </w:r>
+    </w:p>
+    <w:p>
+      <w:r>
+        <w:t>Para este caso s</w:t>
+      </w:r>
+      <w:r>
+        <w:t xml:space="preserve">e analizó la distribución de la variable "Chance </w:t>
+      </w:r>
+      <w:proofErr w:type="spellStart"/>
+      <w:r>
+        <w:t>of</w:t>
+      </w:r>
+      <w:proofErr w:type="spellEnd"/>
+      <w:r>
+        <w:t xml:space="preserve"> </w:t>
+      </w:r>
+      <w:proofErr w:type="spellStart"/>
+      <w:r>
+        <w:t>Admit</w:t>
+      </w:r>
+      <w:proofErr w:type="spellEnd"/>
+      <w:r>
+        <w:t>" (convertida en categórica)</w:t>
+      </w:r>
+      <w:r>
+        <w:t xml:space="preserve"> como lo pidió la actividad</w:t>
+      </w:r>
+      <w:r>
+        <w:t>:</w:t>
+      </w:r>
+    </w:p>
+    <w:p>
+      <w:pPr>
+        <w:numPr>
+          <w:ilvl w:val="0"/>
+          <w:numId w:val="12"/>
+        </w:numPr>
+      </w:pPr>
+      <w:r>
+        <w:t>Se observó un desbalance moderado en la cantidad de estudiantes admitidos y no admitidos.</w:t>
+      </w:r>
+    </w:p>
+    <w:p>
+      <w:pPr>
+        <w:numPr>
+          <w:ilvl w:val="0"/>
+          <w:numId w:val="12"/>
+        </w:numPr>
+      </w:pPr>
+      <w:r>
+        <w:t xml:space="preserve">Se consideró la opción de aplicar técnicas de balanceo (SMOTE, </w:t>
+      </w:r>
+      <w:proofErr w:type="spellStart"/>
+      <w:r>
+        <w:t>undersampling</w:t>
+      </w:r>
+      <w:proofErr w:type="spellEnd"/>
+      <w:r>
+        <w:t>), aunque no fue necesario debido a la proporción aceptable de clases.</w:t>
+      </w:r>
+    </w:p>
+    <w:p>
+      <w:r>
+        <w:t>4️</w:t>
+      </w:r>
+      <w:r>
+        <w:rPr>
+          <w:rFonts w:ascii="Segoe UI Symbol" w:hAnsi="Segoe UI Symbol" w:cs="Segoe UI Symbol"/>
+        </w:rPr>
+        <w:t xml:space="preserve"> </w:t>
+      </w:r>
+      <w:r>
+        <w:t>Relación entre Variables Clave</w:t>
+      </w:r>
+    </w:p>
+    <w:p>
+      <w:r>
+        <w:t>Se generaron gráficos para visualizar tendencias y patrones</w:t>
+      </w:r>
+      <w:r>
+        <w:t xml:space="preserve"> que se encontraron en los datos</w:t>
+      </w:r>
+      <w:r>
+        <w:t>:</w:t>
+      </w:r>
+    </w:p>
+    <w:p>
+      <w:pPr>
+        <w:numPr>
+          <w:ilvl w:val="0"/>
+          <w:numId w:val="13"/>
+        </w:numPr>
+      </w:pPr>
+      <w:proofErr w:type="spellStart"/>
+      <w:r>
+        <w:t>Scatter</w:t>
+      </w:r>
+      <w:proofErr w:type="spellEnd"/>
+      <w:r>
+        <w:t xml:space="preserve"> </w:t>
+      </w:r>
+      <w:proofErr w:type="spellStart"/>
+      <w:r>
+        <w:t>plot</w:t>
+      </w:r>
+      <w:proofErr w:type="spellEnd"/>
+      <w:r>
+        <w:t>: Se observó que los valores altos en GRE y TOEFL aumentan la probabilidad de admisión.</w:t>
+      </w:r>
+    </w:p>
+    <w:p>
+      <w:pPr>
+        <w:numPr>
+          <w:ilvl w:val="0"/>
+          <w:numId w:val="13"/>
+        </w:numPr>
+      </w:pPr>
+      <w:r>
+        <w:t>Histogramas: Se analizaron las distribuciones de GPA y otros atributos clave.</w:t>
+      </w:r>
+    </w:p>
+    <w:p>
+      <w:pPr>
+        <w:numPr>
+          <w:ilvl w:val="0"/>
+          <w:numId w:val="13"/>
+        </w:numPr>
+      </w:pPr>
+      <w:r>
+        <w:t>Boxplots: Se identificaron posibles valores atípicos en la variable GRE.</w:t>
+      </w:r>
+    </w:p>
+    <w:p>
+      <w:r>
+        <w:t xml:space="preserve">Cabe aclarar que todo este análisis lo realizamos por medio de </w:t>
+      </w:r>
+      <w:r>
+        <w:t xml:space="preserve">las librerías de matpololib y seaborn, para poder obtener la debidas graficas </w:t>
+      </w:r>
+    </w:p>
+    <w:p/>
+    <w:p/>
+    <w:p/>
+    <w:p>
+      <w:pPr>
+        <w:rPr>
+          <w:b/>
+          <w:bCs/>
+        </w:rPr>
+      </w:pPr>
+      <w:r>
+        <w:rPr>
+          <w:b/>
+          <w:bCs/>
+        </w:rPr>
+        <w:lastRenderedPageBreak/>
+        <w:t xml:space="preserve">Dividir los datos entre conjunto de modelación y conjunto test. </w:t>
+      </w:r>
+    </w:p>
+    <w:p>
+      <w:pPr>
+        <w:rPr>
+          <w:lang w:val="es-CO"/>
+        </w:rPr>
+      </w:pPr>
+      <w:r>
+        <w:t xml:space="preserve">En este caso se decide dividir el conjunto de datos en un 80% para el entrenamiento o la modelización y un 20% para la prueba o la validación. Adicional a esto en este apartado es en donde se transforma </w:t>
+      </w:r>
+      <w:r>
+        <w:rPr>
+          <w:lang w:val="es-CO"/>
+        </w:rPr>
+        <w:t>la variable 'chance' en categórica ('yes' si &gt;= 0.6, 'no' en caso contrario)</w:t>
+      </w:r>
+      <w:r>
+        <w:rPr>
+          <w:lang w:val="es-CO"/>
+        </w:rPr>
+        <w:t xml:space="preserve"> como lo fue solicitado en la actividad, ya que con esto el resultado de nuestros algoritmos va a ser mejor.</w:t>
+      </w:r>
+    </w:p>
+    <w:p>
+      <w:pPr>
+        <w:rPr>
+          <w:lang w:val="es-CO"/>
+        </w:rPr>
+      </w:pPr>
+      <w:r>
+        <w:rPr>
+          <w:lang w:val="es-CO"/>
+        </w:rPr>
+        <w:drawing>
+          <wp:inline distT="0" distB="0" distL="0" distR="0" wp14:anchorId="2D3C8791" wp14:editId="53B3E851">
+            <wp:extent cx="5219700" cy="1501140"/>
+            <wp:effectExtent l="0" t="0" r="0" b="3810"/>
+            <wp:docPr id="1240676" name="Imagen 1"/>
+            <wp:cNvGraphicFramePr>
+              <a:graphicFrameLocks xmlns:a="http://schemas.openxmlformats.org/drawingml/2006/main" noChangeAspect="1"/>
+            </wp:cNvGraphicFramePr>
+            <a:graphic xmlns:a="http://schemas.openxmlformats.org/drawingml/2006/main">
+              <a:graphicData uri="http://schemas.openxmlformats.org/drawingml/2006/picture">
+                <pic:pic xmlns:pic="http://schemas.openxmlformats.org/drawingml/2006/picture">
+                  <pic:nvPicPr>
+                    <pic:cNvPr id="1240676" name=""/>
+                    <pic:cNvPicPr/>
+                  </pic:nvPicPr>
+                  <pic:blipFill>
+                    <a:blip r:embed="rId16"/>
+                    <a:stretch>
+                      <a:fillRect/>
+                    </a:stretch>
+                  </pic:blipFill>
+                  <pic:spPr>
+                    <a:xfrm>
+                      <a:off x="0" y="0"/>
+                      <a:ext cx="5219700" cy="1501140"/>
+                    </a:xfrm>
+                    <a:prstGeom prst="rect">
+                      <a:avLst/>
+                    </a:prstGeom>
+                  </pic:spPr>
+                </pic:pic>
+              </a:graphicData>
+            </a:graphic>
+          </wp:inline>
+        </w:drawing>
+      </w:r>
+    </w:p>
+    <w:p>
+      <w:pPr>
+        <w:rPr>
+          <w:b/>
+          <w:bCs/>
+        </w:rPr>
+      </w:pPr>
+    </w:p>
+    <w:p>
+      <w:pPr>
+        <w:rPr>
+          <w:b/>
+          <w:bCs/>
+        </w:rPr>
+      </w:pPr>
+      <w:r>
+        <w:rPr>
+          <w:b/>
+          <w:bCs/>
+        </w:rPr>
+        <w:t xml:space="preserve">Aplicar uno o varios algoritmos para predecir la variable respuesta. </w:t>
+      </w:r>
+    </w:p>
+    <w:p>
+      <w:r>
+        <w:t xml:space="preserve">Para este apartado decidimos aplicar dos algoritmos los cuales son el árbol de decisión y random forest, los cuales fueron sencillos de utilizar debido a que ya teníamos la data como la necesitábamos y desde sklearn nos permite usar las debidas funciones para poder usar estos algoritmos de la manera </w:t>
+      </w:r>
+      <w:proofErr w:type="spellStart"/>
+      <w:r>
+        <w:t>mas</w:t>
+      </w:r>
+      <w:proofErr w:type="spellEnd"/>
+      <w:r>
+        <w:t xml:space="preserve"> eficiente posible. Además de esto volvimos a graficar dichos resultados para poder analizar la información obtenida con una mayor claridad.</w:t>
+      </w:r>
+    </w:p>
+    <w:p>
+      <w:r>
+        <w:lastRenderedPageBreak/>
+        <w:drawing>
+          <wp:inline distT="0" distB="0" distL="0" distR="0" wp14:anchorId="0F4BD866" wp14:editId="6BB98CBB">
+            <wp:extent cx="5087060" cy="5449060"/>
+            <wp:effectExtent l="0" t="0" r="0" b="0"/>
+            <wp:docPr id="52608358" name="Imagen 1"/>
+            <wp:cNvGraphicFramePr>
+              <a:graphicFrameLocks xmlns:a="http://schemas.openxmlformats.org/drawingml/2006/main" noChangeAspect="1"/>
+            </wp:cNvGraphicFramePr>
+            <a:graphic xmlns:a="http://schemas.openxmlformats.org/drawingml/2006/main">
+              <a:graphicData uri="http://schemas.openxmlformats.org/drawingml/2006/picture">
+                <pic:pic xmlns:pic="http://schemas.openxmlformats.org/drawingml/2006/picture">
+                  <pic:nvPicPr>
+                    <pic:cNvPr id="52608358" name=""/>
+                    <pic:cNvPicPr/>
+                  </pic:nvPicPr>
+                  <pic:blipFill>
+                    <a:blip r:embed="rId17"/>
+                    <a:stretch>
+                      <a:fillRect/>
+                    </a:stretch>
+                  </pic:blipFill>
+                  <pic:spPr>
+                    <a:xfrm>
+                      <a:off x="0" y="0"/>
+                      <a:ext cx="5087060" cy="5449060"/>
+                    </a:xfrm>
+                    <a:prstGeom prst="rect">
+                      <a:avLst/>
+                    </a:prstGeom>
+                  </pic:spPr>
+                </pic:pic>
+              </a:graphicData>
+            </a:graphic>
+          </wp:inline>
+        </w:drawing>
+      </w:r>
+    </w:p>
+    <w:p>
+      <w:r>
+        <w:lastRenderedPageBreak/>
+        <w:drawing>
+          <wp:inline distT="0" distB="0" distL="0" distR="0" wp14:anchorId="7F33C66A" wp14:editId="4536C16C">
+            <wp:extent cx="2780815" cy="2938462"/>
+            <wp:effectExtent l="0" t="0" r="635" b="0"/>
+            <wp:docPr id="361317645" name="Imagen 1" descr="Gráfico&#10;&#10;El contenido generado por IA puede ser incorrecto."/>
+            <wp:cNvGraphicFramePr>
+              <a:graphicFrameLocks xmlns:a="http://schemas.openxmlformats.org/drawingml/2006/main" noChangeAspect="1"/>
+            </wp:cNvGraphicFramePr>
+            <a:graphic xmlns:a="http://schemas.openxmlformats.org/drawingml/2006/main">
+              <a:graphicData uri="http://schemas.openxmlformats.org/drawingml/2006/picture">
+                <pic:pic xmlns:pic="http://schemas.openxmlformats.org/drawingml/2006/picture">
+                  <pic:nvPicPr>
+                    <pic:cNvPr id="361317645" name="Imagen 1" descr="Gráfico&#10;&#10;El contenido generado por IA puede ser incorrecto."/>
+                    <pic:cNvPicPr/>
+                  </pic:nvPicPr>
+                  <pic:blipFill>
+                    <a:blip r:embed="rId18"/>
+                    <a:stretch>
+                      <a:fillRect/>
+                    </a:stretch>
+                  </pic:blipFill>
+                  <pic:spPr>
+                    <a:xfrm>
+                      <a:off x="0" y="0"/>
+                      <a:ext cx="2782004" cy="2939718"/>
+                    </a:xfrm>
+                    <a:prstGeom prst="rect">
+                      <a:avLst/>
+                    </a:prstGeom>
+                  </pic:spPr>
+                </pic:pic>
+              </a:graphicData>
+            </a:graphic>
+          </wp:inline>
+        </w:drawing>
+      </w:r>
+    </w:p>
+    <w:p>
+      <w:r>
+        <w:drawing>
+          <wp:inline distT="0" distB="0" distL="0" distR="0" wp14:anchorId="2A2AC3AC" wp14:editId="02BBC567">
+            <wp:extent cx="2817101" cy="4048125"/>
+            <wp:effectExtent l="0" t="0" r="2540" b="0"/>
+            <wp:docPr id="654025397" name="Imagen 1" descr="Interfaz de usuario gráfica&#10;&#10;El contenido generado por IA puede ser incorrecto."/>
+            <wp:cNvGraphicFramePr>
+              <a:graphicFrameLocks xmlns:a="http://schemas.openxmlformats.org/drawingml/2006/main" noChangeAspect="1"/>
+            </wp:cNvGraphicFramePr>
+            <a:graphic xmlns:a="http://schemas.openxmlformats.org/drawingml/2006/main">
+              <a:graphicData uri="http://schemas.openxmlformats.org/drawingml/2006/picture">
+                <pic:pic xmlns:pic="http://schemas.openxmlformats.org/drawingml/2006/picture">
+                  <pic:nvPicPr>
+                    <pic:cNvPr id="654025397" name="Imagen 1" descr="Interfaz de usuario gráfica&#10;&#10;El contenido generado por IA puede ser incorrecto."/>
+                    <pic:cNvPicPr/>
+                  </pic:nvPicPr>
+                  <pic:blipFill>
+                    <a:blip r:embed="rId19"/>
+                    <a:stretch>
+                      <a:fillRect/>
+                    </a:stretch>
+                  </pic:blipFill>
+                  <pic:spPr>
+                    <a:xfrm>
+                      <a:off x="0" y="0"/>
+                      <a:ext cx="2823081" cy="4056717"/>
+                    </a:xfrm>
+                    <a:prstGeom prst="rect">
+                      <a:avLst/>
+                    </a:prstGeom>
+                  </pic:spPr>
+                </pic:pic>
+              </a:graphicData>
+            </a:graphic>
+          </wp:inline>
+        </w:drawing>
+      </w:r>
+    </w:p>
+    <w:p/>
+    <w:p/>
+    <w:p/>
+    <w:p/>
+    <w:p>
+      <w:pPr>
+        <w:rPr>
+          <w:b/>
+          <w:bCs/>
+        </w:rPr>
+      </w:pPr>
+      <w:r>
+        <w:rPr>
+          <w:b/>
+          <w:bCs/>
+        </w:rPr>
+        <w:lastRenderedPageBreak/>
+        <w:t xml:space="preserve">Comentar los resultados. </w:t>
+      </w:r>
+    </w:p>
+    <w:p>
+      <w:r>
+        <w:t xml:space="preserve">Y ya con </w:t>
+      </w:r>
+      <w:r>
+        <w:t>estos resultados</w:t>
+      </w:r>
+      <w:r>
+        <w:t xml:space="preserve"> pudimos concluir </w:t>
+      </w:r>
+      <w:r>
+        <w:t>que GRE Score, TOEFL Score y CGPA son las variables más influyentes en la probabilidad de admisión</w:t>
+      </w:r>
+      <w:r>
+        <w:t xml:space="preserve">, además de esto </w:t>
+      </w:r>
+      <w:proofErr w:type="spellStart"/>
+      <w:r>
+        <w:t>Research</w:t>
+      </w:r>
+      <w:proofErr w:type="spellEnd"/>
+      <w:r>
+        <w:t xml:space="preserve"> y </w:t>
+      </w:r>
+      <w:proofErr w:type="spellStart"/>
+      <w:r>
+        <w:t>University</w:t>
+      </w:r>
+      <w:proofErr w:type="spellEnd"/>
+      <w:r>
+        <w:t xml:space="preserve"> Rating también </w:t>
+      </w:r>
+      <w:r>
+        <w:t>impactan,</w:t>
+      </w:r>
+      <w:r>
+        <w:t xml:space="preserve"> pero</w:t>
+      </w:r>
+      <w:r>
+        <w:t xml:space="preserve"> esto</w:t>
+      </w:r>
+      <w:r>
+        <w:t xml:space="preserve"> en menor medida</w:t>
+      </w:r>
+      <w:r>
+        <w:t xml:space="preserve"> y que las </w:t>
+      </w:r>
+      <w:r>
+        <w:t>variables</w:t>
+      </w:r>
+      <w:r>
+        <w:t xml:space="preserve"> SOP y LOR presentan una influencia moderada en la clasificación de los estudiantes admitidos.</w:t>
+      </w:r>
+    </w:p>
+    <w:p/>
+    <w:p>
+      <w:r>
+        <w:t xml:space="preserve">Y en cuanto a los modelos podemos decir que </w:t>
+      </w:r>
+      <w:r>
+        <w:t>Random Forest mostró un mejor rendimiento en comparación con el Árbol de Decisión, obteniendo una mayor precisión y menor cantidad de falsos positivos y falsos negativos.</w:t>
+      </w:r>
+    </w:p>
+    <w:p/>
     <w:sectPr>
-      <w:headerReference w:type="default" r:id="rId8"/>
-      <w:footerReference w:type="default" r:id="rId9"/>
+      <w:headerReference w:type="default" r:id="rId20"/>
+      <w:footerReference w:type="default" r:id="rId21"/>
       <w:pgSz w:w="11906" w:h="16838" w:code="9"/>
       <w:pgMar w:top="1418" w:right="1843" w:bottom="1418" w:left="1843" w:header="1134" w:footer="397" w:gutter="0"/>
       <w:cols w:space="708"/>
@@ -340,7 +1525,7 @@
 </file>
 
 <file path=word/endnotes.xml><?xml version="1.0" encoding="utf-8"?>
-<w:endnotes xmlns:wpc="http://schemas.microsoft.com/office/word/2010/wordprocessingCanvas" xmlns:cx="http://schemas.microsoft.com/office/drawing/2014/chartex" xmlns:cx1="http://schemas.microsoft.com/office/drawing/2015/9/8/chartex" xmlns:cx2="http://schemas.microsoft.com/office/drawing/2015/10/21/chartex" xmlns:cx3="http://schemas.microsoft.com/office/drawing/2016/5/9/chartex" xmlns:cx4="http://schemas.microsoft.com/office/drawing/2016/5/10/chartex" xmlns:cx5="http://schemas.microsoft.com/office/drawing/2016/5/11/chartex" xmlns:cx6="http://schemas.microsoft.com/office/drawing/2016/5/12/chartex" xmlns:cx7="http://schemas.microsoft.com/office/drawing/2016/5/13/chartex" xmlns:cx8="http://schemas.microsoft.com/office/drawing/2016/5/14/chartex" xmlns:mc="http://schemas.openxmlformats.org/markup-compatibility/2006" xmlns:aink="http://schemas.microsoft.com/office/drawing/2016/ink" xmlns:am3d="http://schemas.microsoft.com/office/drawing/2017/model3d" xmlns:o="urn:schemas-microsoft-com:office:office" xmlns:r="http://schemas.openxmlformats.org/officeDocument/2006/relationships" xmlns:m="http://schemas.openxmlformats.org/officeDocument/2006/math" xmlns:v="urn:schemas-microsoft-com:vml" xmlns:wp14="http://schemas.microsoft.com/office/word/2010/wordprocessingDrawing" xmlns:wp="http://schemas.openxmlformats.org/drawingml/2006/wordprocessingDrawing" xmlns:w10="urn:schemas-microsoft-com:office:word" xmlns:w="http://schemas.openxmlformats.org/wordprocessingml/2006/main" xmlns:w14="http://schemas.microsoft.com/office/word/2010/wordml" xmlns:w15="http://schemas.microsoft.com/office/word/2012/wordml" xmlns:w16cid="http://schemas.microsoft.com/office/word/2016/wordml/cid" xmlns:w16se="http://schemas.microsoft.com/office/word/2015/wordml/symex" xmlns:wpg="http://schemas.microsoft.com/office/word/2010/wordprocessingGroup" xmlns:wpi="http://schemas.microsoft.com/office/word/2010/wordprocessingInk" xmlns:wne="http://schemas.microsoft.com/office/word/2006/wordml" xmlns:wps="http://schemas.microsoft.com/office/word/2010/wordprocessingShape" mc:Ignorable="w14 w15 w16se w16cid wp14">
+<w:endnotes xmlns:wpc="http://schemas.microsoft.com/office/word/2010/wordprocessingCanvas" xmlns:cx="http://schemas.microsoft.com/office/drawing/2014/chartex" xmlns:cx1="http://schemas.microsoft.com/office/drawing/2015/9/8/chartex" xmlns:cx2="http://schemas.microsoft.com/office/drawing/2015/10/21/chartex" xmlns:cx3="http://schemas.microsoft.com/office/drawing/2016/5/9/chartex" xmlns:cx4="http://schemas.microsoft.com/office/drawing/2016/5/10/chartex" xmlns:cx5="http://schemas.microsoft.com/office/drawing/2016/5/11/chartex" xmlns:cx6="http://schemas.microsoft.com/office/drawing/2016/5/12/chartex" xmlns:cx7="http://schemas.microsoft.com/office/drawing/2016/5/13/chartex" xmlns:cx8="http://schemas.microsoft.com/office/drawing/2016/5/14/chartex" xmlns:mc="http://schemas.openxmlformats.org/markup-compatibility/2006" xmlns:aink="http://schemas.microsoft.com/office/drawing/2016/ink" xmlns:am3d="http://schemas.microsoft.com/office/drawing/2017/model3d" xmlns:o="urn:schemas-microsoft-com:office:office" xmlns:oel="http://schemas.microsoft.com/office/2019/extlst" xmlns:r="http://schemas.openxmlformats.org/officeDocument/2006/relationships" xmlns:m="http://schemas.openxmlformats.org/officeDocument/2006/math" xmlns:v="urn:schemas-microsoft-com:vml" xmlns:wp14="http://schemas.microsoft.com/office/word/2010/wordprocessingDrawing" xmlns:wp="http://schemas.openxmlformats.org/drawingml/2006/wordprocessingDrawing" xmlns:w10="urn:schemas-microsoft-com:office:word" xmlns:w="http://schemas.openxmlformats.org/wordprocessingml/2006/main" xmlns:w14="http://schemas.microsoft.com/office/word/2010/wordml" xmlns:w15="http://schemas.microsoft.com/office/word/2012/wordml" xmlns:w16cex="http://schemas.microsoft.com/office/word/2018/wordml/cex" xmlns:w16cid="http://schemas.microsoft.com/office/word/2016/wordml/cid" xmlns:w16="http://schemas.microsoft.com/office/word/2018/wordml" xmlns:w16du="http://schemas.microsoft.com/office/word/2023/wordml/word16du" xmlns:w16sdtdh="http://schemas.microsoft.com/office/word/2020/wordml/sdtdatahash" xmlns:w16sdtfl="http://schemas.microsoft.com/office/word/2024/wordml/sdtformatlock" xmlns:w16se="http://schemas.microsoft.com/office/word/2015/wordml/symex" xmlns:wpg="http://schemas.microsoft.com/office/word/2010/wordprocessingGroup" xmlns:wpi="http://schemas.microsoft.com/office/word/2010/wordprocessingInk" xmlns:wne="http://schemas.microsoft.com/office/word/2006/wordml" xmlns:wps="http://schemas.microsoft.com/office/word/2010/wordprocessingShape" mc:Ignorable="w14 w15 w16se w16cid w16 w16cex w16sdtdh w16sdtfl w16du wp14">
   <w:endnote w:type="separator" w:id="-1">
     <w:p>
       <w:pPr>
@@ -365,7 +1550,7 @@
 </file>
 
 <file path=word/footer1.xml><?xml version="1.0" encoding="utf-8"?>
-<w:ftr xmlns:wpc="http://schemas.microsoft.com/office/word/2010/wordprocessingCanvas" xmlns:cx="http://schemas.microsoft.com/office/drawing/2014/chartex" xmlns:cx1="http://schemas.microsoft.com/office/drawing/2015/9/8/chartex" xmlns:cx2="http://schemas.microsoft.com/office/drawing/2015/10/21/chartex" xmlns:cx3="http://schemas.microsoft.com/office/drawing/2016/5/9/chartex" xmlns:cx4="http://schemas.microsoft.com/office/drawing/2016/5/10/chartex" xmlns:cx5="http://schemas.microsoft.com/office/drawing/2016/5/11/chartex" xmlns:cx6="http://schemas.microsoft.com/office/drawing/2016/5/12/chartex" xmlns:cx7="http://schemas.microsoft.com/office/drawing/2016/5/13/chartex" xmlns:cx8="http://schemas.microsoft.com/office/drawing/2016/5/14/chartex" xmlns:mc="http://schemas.openxmlformats.org/markup-compatibility/2006" xmlns:aink="http://schemas.microsoft.com/office/drawing/2016/ink" xmlns:am3d="http://schemas.microsoft.com/office/drawing/2017/model3d" xmlns:o="urn:schemas-microsoft-com:office:office" xmlns:r="http://schemas.openxmlformats.org/officeDocument/2006/relationships" xmlns:m="http://schemas.openxmlformats.org/officeDocument/2006/math" xmlns:v="urn:schemas-microsoft-com:vml" xmlns:wp14="http://schemas.microsoft.com/office/word/2010/wordprocessingDrawing" xmlns:wp="http://schemas.openxmlformats.org/drawingml/2006/wordprocessingDrawing" xmlns:w10="urn:schemas-microsoft-com:office:word" xmlns:w="http://schemas.openxmlformats.org/wordprocessingml/2006/main" xmlns:w14="http://schemas.microsoft.com/office/word/2010/wordml" xmlns:w15="http://schemas.microsoft.com/office/word/2012/wordml" xmlns:w16cid="http://schemas.microsoft.com/office/word/2016/wordml/cid" xmlns:w16se="http://schemas.microsoft.com/office/word/2015/wordml/symex" xmlns:wpg="http://schemas.microsoft.com/office/word/2010/wordprocessingGroup" xmlns:wpi="http://schemas.microsoft.com/office/word/2010/wordprocessingInk" xmlns:wne="http://schemas.microsoft.com/office/word/2006/wordml" xmlns:wps="http://schemas.microsoft.com/office/word/2010/wordprocessingShape" mc:Ignorable="w14 w15 w16se w16cid wp14">
+<w:ftr xmlns:wpc="http://schemas.microsoft.com/office/word/2010/wordprocessingCanvas" xmlns:cx="http://schemas.microsoft.com/office/drawing/2014/chartex" xmlns:cx1="http://schemas.microsoft.com/office/drawing/2015/9/8/chartex" xmlns:cx2="http://schemas.microsoft.com/office/drawing/2015/10/21/chartex" xmlns:cx3="http://schemas.microsoft.com/office/drawing/2016/5/9/chartex" xmlns:cx4="http://schemas.microsoft.com/office/drawing/2016/5/10/chartex" xmlns:cx5="http://schemas.microsoft.com/office/drawing/2016/5/11/chartex" xmlns:cx6="http://schemas.microsoft.com/office/drawing/2016/5/12/chartex" xmlns:cx7="http://schemas.microsoft.com/office/drawing/2016/5/13/chartex" xmlns:cx8="http://schemas.microsoft.com/office/drawing/2016/5/14/chartex" xmlns:mc="http://schemas.openxmlformats.org/markup-compatibility/2006" xmlns:aink="http://schemas.microsoft.com/office/drawing/2016/ink" xmlns:am3d="http://schemas.microsoft.com/office/drawing/2017/model3d" xmlns:o="urn:schemas-microsoft-com:office:office" xmlns:oel="http://schemas.microsoft.com/office/2019/extlst" xmlns:r="http://schemas.openxmlformats.org/officeDocument/2006/relationships" xmlns:m="http://schemas.openxmlformats.org/officeDocument/2006/math" xmlns:v="urn:schemas-microsoft-com:vml" xmlns:wp14="http://schemas.microsoft.com/office/word/2010/wordprocessingDrawing" xmlns:wp="http://schemas.openxmlformats.org/drawingml/2006/wordprocessingDrawing" xmlns:w10="urn:schemas-microsoft-com:office:word" xmlns:w="http://schemas.openxmlformats.org/wordprocessingml/2006/main" xmlns:w14="http://schemas.microsoft.com/office/word/2010/wordml" xmlns:w15="http://schemas.microsoft.com/office/word/2012/wordml" xmlns:w16cex="http://schemas.microsoft.com/office/word/2018/wordml/cex" xmlns:w16cid="http://schemas.microsoft.com/office/word/2016/wordml/cid" xmlns:w16="http://schemas.microsoft.com/office/word/2018/wordml" xmlns:w16du="http://schemas.microsoft.com/office/word/2023/wordml/word16du" xmlns:w16sdtdh="http://schemas.microsoft.com/office/word/2020/wordml/sdtdatahash" xmlns:w16sdtfl="http://schemas.microsoft.com/office/word/2024/wordml/sdtformatlock" xmlns:w16se="http://schemas.microsoft.com/office/word/2015/wordml/symex" xmlns:wpg="http://schemas.microsoft.com/office/word/2010/wordprocessingGroup" xmlns:wpi="http://schemas.microsoft.com/office/word/2010/wordprocessingInk" xmlns:wne="http://schemas.microsoft.com/office/word/2006/wordml" xmlns:wps="http://schemas.microsoft.com/office/word/2010/wordprocessingShape" mc:Ignorable="w14 w15 w16se w16cid w16 w16cex w16sdtdh w16sdtfl w16du wp14">
   <w:p>
     <w:pPr>
       <w:pStyle w:val="PiedepginaSecciones"/>
@@ -514,7 +1699,7 @@
         </mc:Choice>
         <mc:Fallback>
           <w:pict>
-            <v:rect w14:anchorId="5DD12285" id="Rectángulo 12" o:spid="_x0000_s1026" style="position:absolute;left:0;text-align:left;margin-left:11.35pt;margin-top:784.25pt;width:19.85pt;height:56.7pt;z-index:-251657216;visibility:visible;mso-wrap-style:square;mso-width-percent:0;mso-height-percent:0;mso-wrap-distance-left:9pt;mso-wrap-distance-top:0;mso-wrap-distance-right:19.85pt;mso-wrap-distance-bottom:0;mso-position-horizontal:absolute;mso-position-horizontal-relative:right-margin-area;mso-position-vertical:absolute;mso-position-vertical-relative:page;mso-width-percent:0;mso-height-percent:0;mso-width-relative:margin;mso-height-relative:margin;v-text-anchor:top" o:gfxdata="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" o:allowoverlap="f" fillcolor="#0098cd" stroked="f" strokeweight="1pt">
+            <v:rect w14:anchorId="5DD12285" id="Rectángulo 12" o:spid="_x0000_s1026" style="position:absolute;left:0;text-align:left;margin-left:11.35pt;margin-top:784.25pt;width:19.85pt;height:56.7pt;z-index:-251657216;visibility:visible;mso-wrap-style:square;mso-width-percent:0;mso-height-percent:0;mso-wrap-distance-left:9pt;mso-wrap-distance-top:0;mso-wrap-distance-right:19.85pt;mso-wrap-distance-bottom:0;mso-position-horizontal:absolute;mso-position-horizontal-relative:right-margin-area;mso-position-vertical:absolute;mso-position-vertical-relative:page;mso-width-percent:0;mso-height-percent:0;mso-width-relative:margin;mso-height-relative:margin;v-text-anchor:top" o:gfxdata="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" o:allowoverlap="f" fillcolor="#0098cd" stroked="f" strokeweight="1pt">
               <v:textbox inset="0,4mm,0">
                 <w:txbxContent>
                   <w:p>
@@ -596,7 +1781,7 @@
 </file>
 
 <file path=word/footnotes.xml><?xml version="1.0" encoding="utf-8"?>
-<w:footnotes xmlns:wpc="http://schemas.microsoft.com/office/word/2010/wordprocessingCanvas" xmlns:cx="http://schemas.microsoft.com/office/drawing/2014/chartex" xmlns:cx1="http://schemas.microsoft.com/office/drawing/2015/9/8/chartex" xmlns:cx2="http://schemas.microsoft.com/office/drawing/2015/10/21/chartex" xmlns:cx3="http://schemas.microsoft.com/office/drawing/2016/5/9/chartex" xmlns:cx4="http://schemas.microsoft.com/office/drawing/2016/5/10/chartex" xmlns:cx5="http://schemas.microsoft.com/office/drawing/2016/5/11/chartex" xmlns:cx6="http://schemas.microsoft.com/office/drawing/2016/5/12/chartex" xmlns:cx7="http://schemas.microsoft.com/office/drawing/2016/5/13/chartex" xmlns:cx8="http://schemas.microsoft.com/office/drawing/2016/5/14/chartex" xmlns:mc="http://schemas.openxmlformats.org/markup-compatibility/2006" xmlns:aink="http://schemas.microsoft.com/office/drawing/2016/ink" xmlns:am3d="http://schemas.microsoft.com/office/drawing/2017/model3d" xmlns:o="urn:schemas-microsoft-com:office:office" xmlns:r="http://schemas.openxmlformats.org/officeDocument/2006/relationships" xmlns:m="http://schemas.openxmlformats.org/officeDocument/2006/math" xmlns:v="urn:schemas-microsoft-com:vml" xmlns:wp14="http://schemas.microsoft.com/office/word/2010/wordprocessingDrawing" xmlns:wp="http://schemas.openxmlformats.org/drawingml/2006/wordprocessingDrawing" xmlns:w10="urn:schemas-microsoft-com:office:word" xmlns:w="http://schemas.openxmlformats.org/wordprocessingml/2006/main" xmlns:w14="http://schemas.microsoft.com/office/word/2010/wordml" xmlns:w15="http://schemas.microsoft.com/office/word/2012/wordml" xmlns:w16cid="http://schemas.microsoft.com/office/word/2016/wordml/cid" xmlns:w16se="http://schemas.microsoft.com/office/word/2015/wordml/symex" xmlns:wpg="http://schemas.microsoft.com/office/word/2010/wordprocessingGroup" xmlns:wpi="http://schemas.microsoft.com/office/word/2010/wordprocessingInk" xmlns:wne="http://schemas.microsoft.com/office/word/2006/wordml" xmlns:wps="http://schemas.microsoft.com/office/word/2010/wordprocessingShape" mc:Ignorable="w14 w15 w16se w16cid wp14">
+<w:footnotes xmlns:wpc="http://schemas.microsoft.com/office/word/2010/wordprocessingCanvas" xmlns:cx="http://schemas.microsoft.com/office/drawing/2014/chartex" xmlns:cx1="http://schemas.microsoft.com/office/drawing/2015/9/8/chartex" xmlns:cx2="http://schemas.microsoft.com/office/drawing/2015/10/21/chartex" xmlns:cx3="http://schemas.microsoft.com/office/drawing/2016/5/9/chartex" xmlns:cx4="http://schemas.microsoft.com/office/drawing/2016/5/10/chartex" xmlns:cx5="http://schemas.microsoft.com/office/drawing/2016/5/11/chartex" xmlns:cx6="http://schemas.microsoft.com/office/drawing/2016/5/12/chartex" xmlns:cx7="http://schemas.microsoft.com/office/drawing/2016/5/13/chartex" xmlns:cx8="http://schemas.microsoft.com/office/drawing/2016/5/14/chartex" xmlns:mc="http://schemas.openxmlformats.org/markup-compatibility/2006" xmlns:aink="http://schemas.microsoft.com/office/drawing/2016/ink" xmlns:am3d="http://schemas.microsoft.com/office/drawing/2017/model3d" xmlns:o="urn:schemas-microsoft-com:office:office" xmlns:oel="http://schemas.microsoft.com/office/2019/extlst" xmlns:r="http://schemas.openxmlformats.org/officeDocument/2006/relationships" xmlns:m="http://schemas.openxmlformats.org/officeDocument/2006/math" xmlns:v="urn:schemas-microsoft-com:vml" xmlns:wp14="http://schemas.microsoft.com/office/word/2010/wordprocessingDrawing" xmlns:wp="http://schemas.openxmlformats.org/drawingml/2006/wordprocessingDrawing" xmlns:w10="urn:schemas-microsoft-com:office:word" xmlns:w="http://schemas.openxmlformats.org/wordprocessingml/2006/main" xmlns:w14="http://schemas.microsoft.com/office/word/2010/wordml" xmlns:w15="http://schemas.microsoft.com/office/word/2012/wordml" xmlns:w16cex="http://schemas.microsoft.com/office/word/2018/wordml/cex" xmlns:w16cid="http://schemas.microsoft.com/office/word/2016/wordml/cid" xmlns:w16="http://schemas.microsoft.com/office/word/2018/wordml" xmlns:w16du="http://schemas.microsoft.com/office/word/2023/wordml/word16du" xmlns:w16sdtdh="http://schemas.microsoft.com/office/word/2020/wordml/sdtdatahash" xmlns:w16sdtfl="http://schemas.microsoft.com/office/word/2024/wordml/sdtformatlock" xmlns:w16se="http://schemas.microsoft.com/office/word/2015/wordml/symex" xmlns:wpg="http://schemas.microsoft.com/office/word/2010/wordprocessingGroup" xmlns:wpi="http://schemas.microsoft.com/office/word/2010/wordprocessingInk" xmlns:wne="http://schemas.microsoft.com/office/word/2006/wordml" xmlns:wps="http://schemas.microsoft.com/office/word/2010/wordprocessingShape" mc:Ignorable="w14 w15 w16se w16cid w16 w16cex w16sdtdh w16sdtfl w16du wp14">
   <w:footnote w:type="separator" w:id="-1">
     <w:p>
       <w:pPr>
@@ -621,7 +1806,7 @@
 </file>
 
 <file path=word/header1.xml><?xml version="1.0" encoding="utf-8"?>
-<w:hdr xmlns:wpc="http://schemas.microsoft.com/office/word/2010/wordprocessingCanvas" xmlns:cx="http://schemas.microsoft.com/office/drawing/2014/chartex" xmlns:cx1="http://schemas.microsoft.com/office/drawing/2015/9/8/chartex" xmlns:cx2="http://schemas.microsoft.com/office/drawing/2015/10/21/chartex" xmlns:cx3="http://schemas.microsoft.com/office/drawing/2016/5/9/chartex" xmlns:cx4="http://schemas.microsoft.com/office/drawing/2016/5/10/chartex" xmlns:cx5="http://schemas.microsoft.com/office/drawing/2016/5/11/chartex" xmlns:cx6="http://schemas.microsoft.com/office/drawing/2016/5/12/chartex" xmlns:cx7="http://schemas.microsoft.com/office/drawing/2016/5/13/chartex" xmlns:cx8="http://schemas.microsoft.com/office/drawing/2016/5/14/chartex" xmlns:mc="http://schemas.openxmlformats.org/markup-compatibility/2006" xmlns:aink="http://schemas.microsoft.com/office/drawing/2016/ink" xmlns:am3d="http://schemas.microsoft.com/office/drawing/2017/model3d" xmlns:o="urn:schemas-microsoft-com:office:office" xmlns:r="http://schemas.openxmlformats.org/officeDocument/2006/relationships" xmlns:m="http://schemas.openxmlformats.org/officeDocument/2006/math" xmlns:v="urn:schemas-microsoft-com:vml" xmlns:wp14="http://schemas.microsoft.com/office/word/2010/wordprocessingDrawing" xmlns:wp="http://schemas.openxmlformats.org/drawingml/2006/wordprocessingDrawing" xmlns:w10="urn:schemas-microsoft-com:office:word" xmlns:w="http://schemas.openxmlformats.org/wordprocessingml/2006/main" xmlns:w14="http://schemas.microsoft.com/office/word/2010/wordml" xmlns:w15="http://schemas.microsoft.com/office/word/2012/wordml" xmlns:w16cid="http://schemas.microsoft.com/office/word/2016/wordml/cid" xmlns:w16se="http://schemas.microsoft.com/office/word/2015/wordml/symex" xmlns:wpg="http://schemas.microsoft.com/office/word/2010/wordprocessingGroup" xmlns:wpi="http://schemas.microsoft.com/office/word/2010/wordprocessingInk" xmlns:wne="http://schemas.microsoft.com/office/word/2006/wordml" xmlns:wps="http://schemas.microsoft.com/office/word/2010/wordprocessingShape" mc:Ignorable="w14 w15 w16se w16cid wp14">
+<w:hdr xmlns:wpc="http://schemas.microsoft.com/office/word/2010/wordprocessingCanvas" xmlns:cx="http://schemas.microsoft.com/office/drawing/2014/chartex" xmlns:cx1="http://schemas.microsoft.com/office/drawing/2015/9/8/chartex" xmlns:cx2="http://schemas.microsoft.com/office/drawing/2015/10/21/chartex" xmlns:cx3="http://schemas.microsoft.com/office/drawing/2016/5/9/chartex" xmlns:cx4="http://schemas.microsoft.com/office/drawing/2016/5/10/chartex" xmlns:cx5="http://schemas.microsoft.com/office/drawing/2016/5/11/chartex" xmlns:cx6="http://schemas.microsoft.com/office/drawing/2016/5/12/chartex" xmlns:cx7="http://schemas.microsoft.com/office/drawing/2016/5/13/chartex" xmlns:cx8="http://schemas.microsoft.com/office/drawing/2016/5/14/chartex" xmlns:mc="http://schemas.openxmlformats.org/markup-compatibility/2006" xmlns:aink="http://schemas.microsoft.com/office/drawing/2016/ink" xmlns:am3d="http://schemas.microsoft.com/office/drawing/2017/model3d" xmlns:o="urn:schemas-microsoft-com:office:office" xmlns:oel="http://schemas.microsoft.com/office/2019/extlst" xmlns:r="http://schemas.openxmlformats.org/officeDocument/2006/relationships" xmlns:m="http://schemas.openxmlformats.org/officeDocument/2006/math" xmlns:v="urn:schemas-microsoft-com:vml" xmlns:wp14="http://schemas.microsoft.com/office/word/2010/wordprocessingDrawing" xmlns:wp="http://schemas.openxmlformats.org/drawingml/2006/wordprocessingDrawing" xmlns:w10="urn:schemas-microsoft-com:office:word" xmlns:w="http://schemas.openxmlformats.org/wordprocessingml/2006/main" xmlns:w14="http://schemas.microsoft.com/office/word/2010/wordml" xmlns:w15="http://schemas.microsoft.com/office/word/2012/wordml" xmlns:w16cex="http://schemas.microsoft.com/office/word/2018/wordml/cex" xmlns:w16cid="http://schemas.microsoft.com/office/word/2016/wordml/cid" xmlns:w16="http://schemas.microsoft.com/office/word/2018/wordml" xmlns:w16du="http://schemas.microsoft.com/office/word/2023/wordml/word16du" xmlns:w16sdtdh="http://schemas.microsoft.com/office/word/2020/wordml/sdtdatahash" xmlns:w16sdtfl="http://schemas.microsoft.com/office/word/2024/wordml/sdtformatlock" xmlns:w16se="http://schemas.microsoft.com/office/word/2015/wordml/symex" xmlns:wpg="http://schemas.microsoft.com/office/word/2010/wordprocessingGroup" xmlns:wpi="http://schemas.microsoft.com/office/word/2010/wordprocessingInk" xmlns:wne="http://schemas.microsoft.com/office/word/2006/wordml" xmlns:wps="http://schemas.microsoft.com/office/word/2010/wordprocessingShape" mc:Ignorable="w14 w15 w16se w16cid w16 w16cex w16sdtdh w16sdtfl w16du wp14">
   <w:tbl>
     <w:tblPr>
       <w:tblStyle w:val="TablaUNIR3"/>
@@ -812,7 +1997,15 @@
               <w:szCs w:val="22"/>
               <w:lang w:eastAsia="en-US"/>
             </w:rPr>
-            <w:t xml:space="preserve">Apellidos: </w:t>
+            <w:t xml:space="preserve">Estudiante: </w:t>
+          </w:r>
+          <w:r>
+            <w:rPr>
+              <w:sz w:val="22"/>
+              <w:szCs w:val="22"/>
+              <w:lang w:eastAsia="en-US"/>
+            </w:rPr>
+            <w:t>Oscar David Bocanegra</w:t>
           </w:r>
         </w:p>
       </w:tc>
@@ -836,6 +2029,13 @@
               <w:lang w:eastAsia="en-US"/>
             </w:rPr>
           </w:pPr>
+          <w:r>
+            <w:rPr>
+              <w:rFonts w:asciiTheme="minorHAnsi" w:hAnsiTheme="minorHAnsi"/>
+              <w:lang w:eastAsia="en-US"/>
+            </w:rPr>
+            <w:t>03/17/2025</w:t>
+          </w:r>
         </w:p>
       </w:tc>
     </w:tr>
@@ -897,7 +2097,7 @@
               <w:szCs w:val="22"/>
               <w:lang w:eastAsia="en-US"/>
             </w:rPr>
-            <w:t>Nombre:</w:t>
+            <w:t>Estudiante: Laura Marcela Barona</w:t>
           </w:r>
         </w:p>
       </w:tc>
@@ -935,7 +2135,7 @@
 </file>
 
 <file path=word/numbering.xml><?xml version="1.0" encoding="utf-8"?>
-<w:numbering xmlns:wpc="http://schemas.microsoft.com/office/word/2010/wordprocessingCanvas" xmlns:cx="http://schemas.microsoft.com/office/drawing/2014/chartex" xmlns:cx1="http://schemas.microsoft.com/office/drawing/2015/9/8/chartex" xmlns:cx2="http://schemas.microsoft.com/office/drawing/2015/10/21/chartex" xmlns:cx3="http://schemas.microsoft.com/office/drawing/2016/5/9/chartex" xmlns:cx4="http://schemas.microsoft.com/office/drawing/2016/5/10/chartex" xmlns:cx5="http://schemas.microsoft.com/office/drawing/2016/5/11/chartex" xmlns:cx6="http://schemas.microsoft.com/office/drawing/2016/5/12/chartex" xmlns:cx7="http://schemas.microsoft.com/office/drawing/2016/5/13/chartex" xmlns:cx8="http://schemas.microsoft.com/office/drawing/2016/5/14/chartex" xmlns:mc="http://schemas.openxmlformats.org/markup-compatibility/2006" xmlns:aink="http://schemas.microsoft.com/office/drawing/2016/ink" xmlns:am3d="http://schemas.microsoft.com/office/drawing/2017/model3d" xmlns:o="urn:schemas-microsoft-com:office:office" xmlns:r="http://schemas.openxmlformats.org/officeDocument/2006/relationships" xmlns:m="http://schemas.openxmlformats.org/officeDocument/2006/math" xmlns:v="urn:schemas-microsoft-com:vml" xmlns:wp14="http://schemas.microsoft.com/office/word/2010/wordprocessingDrawing" xmlns:wp="http://schemas.openxmlformats.org/drawingml/2006/wordprocessingDrawing" xmlns:w10="urn:schemas-microsoft-com:office:word" xmlns:w="http://schemas.openxmlformats.org/wordprocessingml/2006/main" xmlns:w14="http://schemas.microsoft.com/office/word/2010/wordml" xmlns:w15="http://schemas.microsoft.com/office/word/2012/wordml" xmlns:w16cid="http://schemas.microsoft.com/office/word/2016/wordml/cid" xmlns:w16se="http://schemas.microsoft.com/office/word/2015/wordml/symex" xmlns:wpg="http://schemas.microsoft.com/office/word/2010/wordprocessingGroup" xmlns:wpi="http://schemas.microsoft.com/office/word/2010/wordprocessingInk" xmlns:wne="http://schemas.microsoft.com/office/word/2006/wordml" xmlns:wps="http://schemas.microsoft.com/office/word/2010/wordprocessingShape" mc:Ignorable="w14 w15 w16se w16cid wp14">
+<w:numbering xmlns:wpc="http://schemas.microsoft.com/office/word/2010/wordprocessingCanvas" xmlns:cx="http://schemas.microsoft.com/office/drawing/2014/chartex" xmlns:cx1="http://schemas.microsoft.com/office/drawing/2015/9/8/chartex" xmlns:cx2="http://schemas.microsoft.com/office/drawing/2015/10/21/chartex" xmlns:cx3="http://schemas.microsoft.com/office/drawing/2016/5/9/chartex" xmlns:cx4="http://schemas.microsoft.com/office/drawing/2016/5/10/chartex" xmlns:cx5="http://schemas.microsoft.com/office/drawing/2016/5/11/chartex" xmlns:cx6="http://schemas.microsoft.com/office/drawing/2016/5/12/chartex" xmlns:cx7="http://schemas.microsoft.com/office/drawing/2016/5/13/chartex" xmlns:cx8="http://schemas.microsoft.com/office/drawing/2016/5/14/chartex" xmlns:mc="http://schemas.openxmlformats.org/markup-compatibility/2006" xmlns:aink="http://schemas.microsoft.com/office/drawing/2016/ink" xmlns:am3d="http://schemas.microsoft.com/office/drawing/2017/model3d" xmlns:o="urn:schemas-microsoft-com:office:office" xmlns:oel="http://schemas.microsoft.com/office/2019/extlst" xmlns:r="http://schemas.openxmlformats.org/officeDocument/2006/relationships" xmlns:m="http://schemas.openxmlformats.org/officeDocument/2006/math" xmlns:v="urn:schemas-microsoft-com:vml" xmlns:wp14="http://schemas.microsoft.com/office/word/2010/wordprocessingDrawing" xmlns:wp="http://schemas.openxmlformats.org/drawingml/2006/wordprocessingDrawing" xmlns:w10="urn:schemas-microsoft-com:office:word" xmlns:w="http://schemas.openxmlformats.org/wordprocessingml/2006/main" xmlns:w14="http://schemas.microsoft.com/office/word/2010/wordml" xmlns:w15="http://schemas.microsoft.com/office/word/2012/wordml" xmlns:w16cex="http://schemas.microsoft.com/office/word/2018/wordml/cex" xmlns:w16cid="http://schemas.microsoft.com/office/word/2016/wordml/cid" xmlns:w16="http://schemas.microsoft.com/office/word/2018/wordml" xmlns:w16du="http://schemas.microsoft.com/office/word/2023/wordml/word16du" xmlns:w16sdtdh="http://schemas.microsoft.com/office/word/2020/wordml/sdtdatahash" xmlns:w16sdtfl="http://schemas.microsoft.com/office/word/2024/wordml/sdtformatlock" xmlns:w16se="http://schemas.microsoft.com/office/word/2015/wordml/symex" xmlns:wpg="http://schemas.microsoft.com/office/word/2010/wordprocessingGroup" xmlns:wpi="http://schemas.microsoft.com/office/word/2010/wordprocessingInk" xmlns:wne="http://schemas.microsoft.com/office/word/2006/wordml" xmlns:wps="http://schemas.microsoft.com/office/word/2010/wordprocessingShape" mc:Ignorable="w14 w15 w16se w16cid w16 w16cex w16sdtdh w16sdtfl w16du wp14">
   <w:abstractNum w:abstractNumId="0" w15:restartNumberingAfterBreak="0">
     <w:nsid w:val="03923359"/>
     <w:multiLevelType w:val="multilevel"/>
@@ -1069,55 +2269,967 @@
     </w:lvl>
   </w:abstractNum>
   <w:abstractNum w:abstractNumId="3" w15:restartNumberingAfterBreak="0">
+    <w:nsid w:val="14EA1C8B"/>
+    <w:multiLevelType w:val="multilevel"/>
+    <w:tmpl w:val="4B240C36"/>
+    <w:lvl w:ilvl="0">
+      <w:start w:val="1"/>
+      <w:numFmt w:val="bullet"/>
+      <w:lvlText w:val=""/>
+      <w:lvlJc w:val="left"/>
+      <w:pPr>
+        <w:tabs>
+          <w:tab w:val="num" w:pos="720"/>
+        </w:tabs>
+        <w:ind w:left="720" w:hanging="360"/>
+      </w:pPr>
+      <w:rPr>
+        <w:rFonts w:ascii="Symbol" w:hAnsi="Symbol" w:hint="default"/>
+        <w:sz w:val="20"/>
+      </w:rPr>
+    </w:lvl>
+    <w:lvl w:ilvl="1" w:tentative="1">
+      <w:start w:val="1"/>
+      <w:numFmt w:val="bullet"/>
+      <w:lvlText w:val="o"/>
+      <w:lvlJc w:val="left"/>
+      <w:pPr>
+        <w:tabs>
+          <w:tab w:val="num" w:pos="1440"/>
+        </w:tabs>
+        <w:ind w:left="1440" w:hanging="360"/>
+      </w:pPr>
+      <w:rPr>
+        <w:rFonts w:ascii="Courier New" w:hAnsi="Courier New" w:hint="default"/>
+        <w:sz w:val="20"/>
+      </w:rPr>
+    </w:lvl>
+    <w:lvl w:ilvl="2" w:tentative="1">
+      <w:start w:val="1"/>
+      <w:numFmt w:val="bullet"/>
+      <w:lvlText w:val=""/>
+      <w:lvlJc w:val="left"/>
+      <w:pPr>
+        <w:tabs>
+          <w:tab w:val="num" w:pos="2160"/>
+        </w:tabs>
+        <w:ind w:left="2160" w:hanging="360"/>
+      </w:pPr>
+      <w:rPr>
+        <w:rFonts w:ascii="Wingdings" w:hAnsi="Wingdings" w:hint="default"/>
+        <w:sz w:val="20"/>
+      </w:rPr>
+    </w:lvl>
+    <w:lvl w:ilvl="3" w:tentative="1">
+      <w:start w:val="1"/>
+      <w:numFmt w:val="bullet"/>
+      <w:lvlText w:val=""/>
+      <w:lvlJc w:val="left"/>
+      <w:pPr>
+        <w:tabs>
+          <w:tab w:val="num" w:pos="2880"/>
+        </w:tabs>
+        <w:ind w:left="2880" w:hanging="360"/>
+      </w:pPr>
+      <w:rPr>
+        <w:rFonts w:ascii="Wingdings" w:hAnsi="Wingdings" w:hint="default"/>
+        <w:sz w:val="20"/>
+      </w:rPr>
+    </w:lvl>
+    <w:lvl w:ilvl="4" w:tentative="1">
+      <w:start w:val="1"/>
+      <w:numFmt w:val="bullet"/>
+      <w:lvlText w:val=""/>
+      <w:lvlJc w:val="left"/>
+      <w:pPr>
+        <w:tabs>
+          <w:tab w:val="num" w:pos="3600"/>
+        </w:tabs>
+        <w:ind w:left="3600" w:hanging="360"/>
+      </w:pPr>
+      <w:rPr>
+        <w:rFonts w:ascii="Wingdings" w:hAnsi="Wingdings" w:hint="default"/>
+        <w:sz w:val="20"/>
+      </w:rPr>
+    </w:lvl>
+    <w:lvl w:ilvl="5" w:tentative="1">
+      <w:start w:val="1"/>
+      <w:numFmt w:val="bullet"/>
+      <w:lvlText w:val=""/>
+      <w:lvlJc w:val="left"/>
+      <w:pPr>
+        <w:tabs>
+          <w:tab w:val="num" w:pos="4320"/>
+        </w:tabs>
+        <w:ind w:left="4320" w:hanging="360"/>
+      </w:pPr>
+      <w:rPr>
+        <w:rFonts w:ascii="Wingdings" w:hAnsi="Wingdings" w:hint="default"/>
+        <w:sz w:val="20"/>
+      </w:rPr>
+    </w:lvl>
+    <w:lvl w:ilvl="6" w:tentative="1">
+      <w:start w:val="1"/>
+      <w:numFmt w:val="bullet"/>
+      <w:lvlText w:val=""/>
+      <w:lvlJc w:val="left"/>
+      <w:pPr>
+        <w:tabs>
+          <w:tab w:val="num" w:pos="5040"/>
+        </w:tabs>
+        <w:ind w:left="5040" w:hanging="360"/>
+      </w:pPr>
+      <w:rPr>
+        <w:rFonts w:ascii="Wingdings" w:hAnsi="Wingdings" w:hint="default"/>
+        <w:sz w:val="20"/>
+      </w:rPr>
+    </w:lvl>
+    <w:lvl w:ilvl="7" w:tentative="1">
+      <w:start w:val="1"/>
+      <w:numFmt w:val="bullet"/>
+      <w:lvlText w:val=""/>
+      <w:lvlJc w:val="left"/>
+      <w:pPr>
+        <w:tabs>
+          <w:tab w:val="num" w:pos="5760"/>
+        </w:tabs>
+        <w:ind w:left="5760" w:hanging="360"/>
+      </w:pPr>
+      <w:rPr>
+        <w:rFonts w:ascii="Wingdings" w:hAnsi="Wingdings" w:hint="default"/>
+        <w:sz w:val="20"/>
+      </w:rPr>
+    </w:lvl>
+    <w:lvl w:ilvl="8" w:tentative="1">
+      <w:start w:val="1"/>
+      <w:numFmt w:val="bullet"/>
+      <w:lvlText w:val=""/>
+      <w:lvlJc w:val="left"/>
+      <w:pPr>
+        <w:tabs>
+          <w:tab w:val="num" w:pos="6480"/>
+        </w:tabs>
+        <w:ind w:left="6480" w:hanging="360"/>
+      </w:pPr>
+      <w:rPr>
+        <w:rFonts w:ascii="Wingdings" w:hAnsi="Wingdings" w:hint="default"/>
+        <w:sz w:val="20"/>
+      </w:rPr>
+    </w:lvl>
+  </w:abstractNum>
+  <w:abstractNum w:abstractNumId="4" w15:restartNumberingAfterBreak="0">
+    <w:nsid w:val="1EAA0A8C"/>
+    <w:multiLevelType w:val="multilevel"/>
+    <w:tmpl w:val="AD6809F0"/>
+    <w:lvl w:ilvl="0">
+      <w:start w:val="1"/>
+      <w:numFmt w:val="bullet"/>
+      <w:lvlText w:val=""/>
+      <w:lvlJc w:val="left"/>
+      <w:pPr>
+        <w:tabs>
+          <w:tab w:val="num" w:pos="720"/>
+        </w:tabs>
+        <w:ind w:left="720" w:hanging="360"/>
+      </w:pPr>
+      <w:rPr>
+        <w:rFonts w:ascii="Symbol" w:hAnsi="Symbol" w:hint="default"/>
+        <w:sz w:val="20"/>
+      </w:rPr>
+    </w:lvl>
+    <w:lvl w:ilvl="1" w:tentative="1">
+      <w:start w:val="1"/>
+      <w:numFmt w:val="bullet"/>
+      <w:lvlText w:val="o"/>
+      <w:lvlJc w:val="left"/>
+      <w:pPr>
+        <w:tabs>
+          <w:tab w:val="num" w:pos="1440"/>
+        </w:tabs>
+        <w:ind w:left="1440" w:hanging="360"/>
+      </w:pPr>
+      <w:rPr>
+        <w:rFonts w:ascii="Courier New" w:hAnsi="Courier New" w:hint="default"/>
+        <w:sz w:val="20"/>
+      </w:rPr>
+    </w:lvl>
+    <w:lvl w:ilvl="2" w:tentative="1">
+      <w:start w:val="1"/>
+      <w:numFmt w:val="bullet"/>
+      <w:lvlText w:val=""/>
+      <w:lvlJc w:val="left"/>
+      <w:pPr>
+        <w:tabs>
+          <w:tab w:val="num" w:pos="2160"/>
+        </w:tabs>
+        <w:ind w:left="2160" w:hanging="360"/>
+      </w:pPr>
+      <w:rPr>
+        <w:rFonts w:ascii="Wingdings" w:hAnsi="Wingdings" w:hint="default"/>
+        <w:sz w:val="20"/>
+      </w:rPr>
+    </w:lvl>
+    <w:lvl w:ilvl="3" w:tentative="1">
+      <w:start w:val="1"/>
+      <w:numFmt w:val="bullet"/>
+      <w:lvlText w:val=""/>
+      <w:lvlJc w:val="left"/>
+      <w:pPr>
+        <w:tabs>
+          <w:tab w:val="num" w:pos="2880"/>
+        </w:tabs>
+        <w:ind w:left="2880" w:hanging="360"/>
+      </w:pPr>
+      <w:rPr>
+        <w:rFonts w:ascii="Wingdings" w:hAnsi="Wingdings" w:hint="default"/>
+        <w:sz w:val="20"/>
+      </w:rPr>
+    </w:lvl>
+    <w:lvl w:ilvl="4" w:tentative="1">
+      <w:start w:val="1"/>
+      <w:numFmt w:val="bullet"/>
+      <w:lvlText w:val=""/>
+      <w:lvlJc w:val="left"/>
+      <w:pPr>
+        <w:tabs>
+          <w:tab w:val="num" w:pos="3600"/>
+        </w:tabs>
+        <w:ind w:left="3600" w:hanging="360"/>
+      </w:pPr>
+      <w:rPr>
+        <w:rFonts w:ascii="Wingdings" w:hAnsi="Wingdings" w:hint="default"/>
+        <w:sz w:val="20"/>
+      </w:rPr>
+    </w:lvl>
+    <w:lvl w:ilvl="5" w:tentative="1">
+      <w:start w:val="1"/>
+      <w:numFmt w:val="bullet"/>
+      <w:lvlText w:val=""/>
+      <w:lvlJc w:val="left"/>
+      <w:pPr>
+        <w:tabs>
+          <w:tab w:val="num" w:pos="4320"/>
+        </w:tabs>
+        <w:ind w:left="4320" w:hanging="360"/>
+      </w:pPr>
+      <w:rPr>
+        <w:rFonts w:ascii="Wingdings" w:hAnsi="Wingdings" w:hint="default"/>
+        <w:sz w:val="20"/>
+      </w:rPr>
+    </w:lvl>
+    <w:lvl w:ilvl="6" w:tentative="1">
+      <w:start w:val="1"/>
+      <w:numFmt w:val="bullet"/>
+      <w:lvlText w:val=""/>
+      <w:lvlJc w:val="left"/>
+      <w:pPr>
+        <w:tabs>
+          <w:tab w:val="num" w:pos="5040"/>
+        </w:tabs>
+        <w:ind w:left="5040" w:hanging="360"/>
+      </w:pPr>
+      <w:rPr>
+        <w:rFonts w:ascii="Wingdings" w:hAnsi="Wingdings" w:hint="default"/>
+        <w:sz w:val="20"/>
+      </w:rPr>
+    </w:lvl>
+    <w:lvl w:ilvl="7" w:tentative="1">
+      <w:start w:val="1"/>
+      <w:numFmt w:val="bullet"/>
+      <w:lvlText w:val=""/>
+      <w:lvlJc w:val="left"/>
+      <w:pPr>
+        <w:tabs>
+          <w:tab w:val="num" w:pos="5760"/>
+        </w:tabs>
+        <w:ind w:left="5760" w:hanging="360"/>
+      </w:pPr>
+      <w:rPr>
+        <w:rFonts w:ascii="Wingdings" w:hAnsi="Wingdings" w:hint="default"/>
+        <w:sz w:val="20"/>
+      </w:rPr>
+    </w:lvl>
+    <w:lvl w:ilvl="8" w:tentative="1">
+      <w:start w:val="1"/>
+      <w:numFmt w:val="bullet"/>
+      <w:lvlText w:val=""/>
+      <w:lvlJc w:val="left"/>
+      <w:pPr>
+        <w:tabs>
+          <w:tab w:val="num" w:pos="6480"/>
+        </w:tabs>
+        <w:ind w:left="6480" w:hanging="360"/>
+      </w:pPr>
+      <w:rPr>
+        <w:rFonts w:ascii="Wingdings" w:hAnsi="Wingdings" w:hint="default"/>
+        <w:sz w:val="20"/>
+      </w:rPr>
+    </w:lvl>
+  </w:abstractNum>
+  <w:abstractNum w:abstractNumId="5" w15:restartNumberingAfterBreak="0">
     <w:nsid w:val="23301828"/>
     <w:multiLevelType w:val="multilevel"/>
     <w:tmpl w:val="B37C3B20"/>
     <w:numStyleLink w:val="VietasUNIR"/>
   </w:abstractNum>
-  <w:abstractNum w:abstractNumId="4" w15:restartNumberingAfterBreak="0">
+  <w:abstractNum w:abstractNumId="6" w15:restartNumberingAfterBreak="0">
+    <w:nsid w:val="38152C70"/>
+    <w:multiLevelType w:val="multilevel"/>
+    <w:tmpl w:val="FC3C3F60"/>
+    <w:lvl w:ilvl="0">
+      <w:start w:val="1"/>
+      <w:numFmt w:val="bullet"/>
+      <w:lvlText w:val=""/>
+      <w:lvlJc w:val="left"/>
+      <w:pPr>
+        <w:tabs>
+          <w:tab w:val="num" w:pos="720"/>
+        </w:tabs>
+        <w:ind w:left="720" w:hanging="360"/>
+      </w:pPr>
+      <w:rPr>
+        <w:rFonts w:ascii="Symbol" w:hAnsi="Symbol" w:hint="default"/>
+        <w:sz w:val="20"/>
+      </w:rPr>
+    </w:lvl>
+    <w:lvl w:ilvl="1" w:tentative="1">
+      <w:start w:val="1"/>
+      <w:numFmt w:val="bullet"/>
+      <w:lvlText w:val="o"/>
+      <w:lvlJc w:val="left"/>
+      <w:pPr>
+        <w:tabs>
+          <w:tab w:val="num" w:pos="1440"/>
+        </w:tabs>
+        <w:ind w:left="1440" w:hanging="360"/>
+      </w:pPr>
+      <w:rPr>
+        <w:rFonts w:ascii="Courier New" w:hAnsi="Courier New" w:hint="default"/>
+        <w:sz w:val="20"/>
+      </w:rPr>
+    </w:lvl>
+    <w:lvl w:ilvl="2" w:tentative="1">
+      <w:start w:val="1"/>
+      <w:numFmt w:val="bullet"/>
+      <w:lvlText w:val=""/>
+      <w:lvlJc w:val="left"/>
+      <w:pPr>
+        <w:tabs>
+          <w:tab w:val="num" w:pos="2160"/>
+        </w:tabs>
+        <w:ind w:left="2160" w:hanging="360"/>
+      </w:pPr>
+      <w:rPr>
+        <w:rFonts w:ascii="Wingdings" w:hAnsi="Wingdings" w:hint="default"/>
+        <w:sz w:val="20"/>
+      </w:rPr>
+    </w:lvl>
+    <w:lvl w:ilvl="3" w:tentative="1">
+      <w:start w:val="1"/>
+      <w:numFmt w:val="bullet"/>
+      <w:lvlText w:val=""/>
+      <w:lvlJc w:val="left"/>
+      <w:pPr>
+        <w:tabs>
+          <w:tab w:val="num" w:pos="2880"/>
+        </w:tabs>
+        <w:ind w:left="2880" w:hanging="360"/>
+      </w:pPr>
+      <w:rPr>
+        <w:rFonts w:ascii="Wingdings" w:hAnsi="Wingdings" w:hint="default"/>
+        <w:sz w:val="20"/>
+      </w:rPr>
+    </w:lvl>
+    <w:lvl w:ilvl="4" w:tentative="1">
+      <w:start w:val="1"/>
+      <w:numFmt w:val="bullet"/>
+      <w:lvlText w:val=""/>
+      <w:lvlJc w:val="left"/>
+      <w:pPr>
+        <w:tabs>
+          <w:tab w:val="num" w:pos="3600"/>
+        </w:tabs>
+        <w:ind w:left="3600" w:hanging="360"/>
+      </w:pPr>
+      <w:rPr>
+        <w:rFonts w:ascii="Wingdings" w:hAnsi="Wingdings" w:hint="default"/>
+        <w:sz w:val="20"/>
+      </w:rPr>
+    </w:lvl>
+    <w:lvl w:ilvl="5" w:tentative="1">
+      <w:start w:val="1"/>
+      <w:numFmt w:val="bullet"/>
+      <w:lvlText w:val=""/>
+      <w:lvlJc w:val="left"/>
+      <w:pPr>
+        <w:tabs>
+          <w:tab w:val="num" w:pos="4320"/>
+        </w:tabs>
+        <w:ind w:left="4320" w:hanging="360"/>
+      </w:pPr>
+      <w:rPr>
+        <w:rFonts w:ascii="Wingdings" w:hAnsi="Wingdings" w:hint="default"/>
+        <w:sz w:val="20"/>
+      </w:rPr>
+    </w:lvl>
+    <w:lvl w:ilvl="6" w:tentative="1">
+      <w:start w:val="1"/>
+      <w:numFmt w:val="bullet"/>
+      <w:lvlText w:val=""/>
+      <w:lvlJc w:val="left"/>
+      <w:pPr>
+        <w:tabs>
+          <w:tab w:val="num" w:pos="5040"/>
+        </w:tabs>
+        <w:ind w:left="5040" w:hanging="360"/>
+      </w:pPr>
+      <w:rPr>
+        <w:rFonts w:ascii="Wingdings" w:hAnsi="Wingdings" w:hint="default"/>
+        <w:sz w:val="20"/>
+      </w:rPr>
+    </w:lvl>
+    <w:lvl w:ilvl="7" w:tentative="1">
+      <w:start w:val="1"/>
+      <w:numFmt w:val="bullet"/>
+      <w:lvlText w:val=""/>
+      <w:lvlJc w:val="left"/>
+      <w:pPr>
+        <w:tabs>
+          <w:tab w:val="num" w:pos="5760"/>
+        </w:tabs>
+        <w:ind w:left="5760" w:hanging="360"/>
+      </w:pPr>
+      <w:rPr>
+        <w:rFonts w:ascii="Wingdings" w:hAnsi="Wingdings" w:hint="default"/>
+        <w:sz w:val="20"/>
+      </w:rPr>
+    </w:lvl>
+    <w:lvl w:ilvl="8" w:tentative="1">
+      <w:start w:val="1"/>
+      <w:numFmt w:val="bullet"/>
+      <w:lvlText w:val=""/>
+      <w:lvlJc w:val="left"/>
+      <w:pPr>
+        <w:tabs>
+          <w:tab w:val="num" w:pos="6480"/>
+        </w:tabs>
+        <w:ind w:left="6480" w:hanging="360"/>
+      </w:pPr>
+      <w:rPr>
+        <w:rFonts w:ascii="Wingdings" w:hAnsi="Wingdings" w:hint="default"/>
+        <w:sz w:val="20"/>
+      </w:rPr>
+    </w:lvl>
+  </w:abstractNum>
+  <w:abstractNum w:abstractNumId="7" w15:restartNumberingAfterBreak="0">
+    <w:nsid w:val="4EE6018C"/>
+    <w:multiLevelType w:val="multilevel"/>
+    <w:tmpl w:val="2DCC6EF6"/>
+    <w:lvl w:ilvl="0">
+      <w:start w:val="1"/>
+      <w:numFmt w:val="bullet"/>
+      <w:lvlText w:val=""/>
+      <w:lvlJc w:val="left"/>
+      <w:pPr>
+        <w:tabs>
+          <w:tab w:val="num" w:pos="720"/>
+        </w:tabs>
+        <w:ind w:left="720" w:hanging="360"/>
+      </w:pPr>
+      <w:rPr>
+        <w:rFonts w:ascii="Symbol" w:hAnsi="Symbol" w:hint="default"/>
+        <w:sz w:val="20"/>
+      </w:rPr>
+    </w:lvl>
+    <w:lvl w:ilvl="1" w:tentative="1">
+      <w:start w:val="1"/>
+      <w:numFmt w:val="bullet"/>
+      <w:lvlText w:val="o"/>
+      <w:lvlJc w:val="left"/>
+      <w:pPr>
+        <w:tabs>
+          <w:tab w:val="num" w:pos="1440"/>
+        </w:tabs>
+        <w:ind w:left="1440" w:hanging="360"/>
+      </w:pPr>
+      <w:rPr>
+        <w:rFonts w:ascii="Courier New" w:hAnsi="Courier New" w:hint="default"/>
+        <w:sz w:val="20"/>
+      </w:rPr>
+    </w:lvl>
+    <w:lvl w:ilvl="2" w:tentative="1">
+      <w:start w:val="1"/>
+      <w:numFmt w:val="bullet"/>
+      <w:lvlText w:val=""/>
+      <w:lvlJc w:val="left"/>
+      <w:pPr>
+        <w:tabs>
+          <w:tab w:val="num" w:pos="2160"/>
+        </w:tabs>
+        <w:ind w:left="2160" w:hanging="360"/>
+      </w:pPr>
+      <w:rPr>
+        <w:rFonts w:ascii="Wingdings" w:hAnsi="Wingdings" w:hint="default"/>
+        <w:sz w:val="20"/>
+      </w:rPr>
+    </w:lvl>
+    <w:lvl w:ilvl="3" w:tentative="1">
+      <w:start w:val="1"/>
+      <w:numFmt w:val="bullet"/>
+      <w:lvlText w:val=""/>
+      <w:lvlJc w:val="left"/>
+      <w:pPr>
+        <w:tabs>
+          <w:tab w:val="num" w:pos="2880"/>
+        </w:tabs>
+        <w:ind w:left="2880" w:hanging="360"/>
+      </w:pPr>
+      <w:rPr>
+        <w:rFonts w:ascii="Wingdings" w:hAnsi="Wingdings" w:hint="default"/>
+        <w:sz w:val="20"/>
+      </w:rPr>
+    </w:lvl>
+    <w:lvl w:ilvl="4" w:tentative="1">
+      <w:start w:val="1"/>
+      <w:numFmt w:val="bullet"/>
+      <w:lvlText w:val=""/>
+      <w:lvlJc w:val="left"/>
+      <w:pPr>
+        <w:tabs>
+          <w:tab w:val="num" w:pos="3600"/>
+        </w:tabs>
+        <w:ind w:left="3600" w:hanging="360"/>
+      </w:pPr>
+      <w:rPr>
+        <w:rFonts w:ascii="Wingdings" w:hAnsi="Wingdings" w:hint="default"/>
+        <w:sz w:val="20"/>
+      </w:rPr>
+    </w:lvl>
+    <w:lvl w:ilvl="5" w:tentative="1">
+      <w:start w:val="1"/>
+      <w:numFmt w:val="bullet"/>
+      <w:lvlText w:val=""/>
+      <w:lvlJc w:val="left"/>
+      <w:pPr>
+        <w:tabs>
+          <w:tab w:val="num" w:pos="4320"/>
+        </w:tabs>
+        <w:ind w:left="4320" w:hanging="360"/>
+      </w:pPr>
+      <w:rPr>
+        <w:rFonts w:ascii="Wingdings" w:hAnsi="Wingdings" w:hint="default"/>
+        <w:sz w:val="20"/>
+      </w:rPr>
+    </w:lvl>
+    <w:lvl w:ilvl="6" w:tentative="1">
+      <w:start w:val="1"/>
+      <w:numFmt w:val="bullet"/>
+      <w:lvlText w:val=""/>
+      <w:lvlJc w:val="left"/>
+      <w:pPr>
+        <w:tabs>
+          <w:tab w:val="num" w:pos="5040"/>
+        </w:tabs>
+        <w:ind w:left="5040" w:hanging="360"/>
+      </w:pPr>
+      <w:rPr>
+        <w:rFonts w:ascii="Wingdings" w:hAnsi="Wingdings" w:hint="default"/>
+        <w:sz w:val="20"/>
+      </w:rPr>
+    </w:lvl>
+    <w:lvl w:ilvl="7" w:tentative="1">
+      <w:start w:val="1"/>
+      <w:numFmt w:val="bullet"/>
+      <w:lvlText w:val=""/>
+      <w:lvlJc w:val="left"/>
+      <w:pPr>
+        <w:tabs>
+          <w:tab w:val="num" w:pos="5760"/>
+        </w:tabs>
+        <w:ind w:left="5760" w:hanging="360"/>
+      </w:pPr>
+      <w:rPr>
+        <w:rFonts w:ascii="Wingdings" w:hAnsi="Wingdings" w:hint="default"/>
+        <w:sz w:val="20"/>
+      </w:rPr>
+    </w:lvl>
+    <w:lvl w:ilvl="8" w:tentative="1">
+      <w:start w:val="1"/>
+      <w:numFmt w:val="bullet"/>
+      <w:lvlText w:val=""/>
+      <w:lvlJc w:val="left"/>
+      <w:pPr>
+        <w:tabs>
+          <w:tab w:val="num" w:pos="6480"/>
+        </w:tabs>
+        <w:ind w:left="6480" w:hanging="360"/>
+      </w:pPr>
+      <w:rPr>
+        <w:rFonts w:ascii="Wingdings" w:hAnsi="Wingdings" w:hint="default"/>
+        <w:sz w:val="20"/>
+      </w:rPr>
+    </w:lvl>
+  </w:abstractNum>
+  <w:abstractNum w:abstractNumId="8" w15:restartNumberingAfterBreak="0">
     <w:nsid w:val="55F85D6D"/>
     <w:multiLevelType w:val="multilevel"/>
     <w:tmpl w:val="B37C3B20"/>
     <w:numStyleLink w:val="VietasUNIR"/>
   </w:abstractNum>
-  <w:abstractNum w:abstractNumId="5" w15:restartNumberingAfterBreak="0">
+  <w:abstractNum w:abstractNumId="9" w15:restartNumberingAfterBreak="0">
+    <w:nsid w:val="5AF835AE"/>
+    <w:multiLevelType w:val="multilevel"/>
+    <w:tmpl w:val="0B341E94"/>
+    <w:lvl w:ilvl="0">
+      <w:start w:val="1"/>
+      <w:numFmt w:val="bullet"/>
+      <w:lvlText w:val=""/>
+      <w:lvlJc w:val="left"/>
+      <w:pPr>
+        <w:tabs>
+          <w:tab w:val="num" w:pos="720"/>
+        </w:tabs>
+        <w:ind w:left="720" w:hanging="360"/>
+      </w:pPr>
+      <w:rPr>
+        <w:rFonts w:ascii="Symbol" w:hAnsi="Symbol" w:hint="default"/>
+        <w:sz w:val="20"/>
+      </w:rPr>
+    </w:lvl>
+    <w:lvl w:ilvl="1" w:tentative="1">
+      <w:start w:val="1"/>
+      <w:numFmt w:val="bullet"/>
+      <w:lvlText w:val="o"/>
+      <w:lvlJc w:val="left"/>
+      <w:pPr>
+        <w:tabs>
+          <w:tab w:val="num" w:pos="1440"/>
+        </w:tabs>
+        <w:ind w:left="1440" w:hanging="360"/>
+      </w:pPr>
+      <w:rPr>
+        <w:rFonts w:ascii="Courier New" w:hAnsi="Courier New" w:hint="default"/>
+        <w:sz w:val="20"/>
+      </w:rPr>
+    </w:lvl>
+    <w:lvl w:ilvl="2" w:tentative="1">
+      <w:start w:val="1"/>
+      <w:numFmt w:val="bullet"/>
+      <w:lvlText w:val=""/>
+      <w:lvlJc w:val="left"/>
+      <w:pPr>
+        <w:tabs>
+          <w:tab w:val="num" w:pos="2160"/>
+        </w:tabs>
+        <w:ind w:left="2160" w:hanging="360"/>
+      </w:pPr>
+      <w:rPr>
+        <w:rFonts w:ascii="Wingdings" w:hAnsi="Wingdings" w:hint="default"/>
+        <w:sz w:val="20"/>
+      </w:rPr>
+    </w:lvl>
+    <w:lvl w:ilvl="3" w:tentative="1">
+      <w:start w:val="1"/>
+      <w:numFmt w:val="bullet"/>
+      <w:lvlText w:val=""/>
+      <w:lvlJc w:val="left"/>
+      <w:pPr>
+        <w:tabs>
+          <w:tab w:val="num" w:pos="2880"/>
+        </w:tabs>
+        <w:ind w:left="2880" w:hanging="360"/>
+      </w:pPr>
+      <w:rPr>
+        <w:rFonts w:ascii="Wingdings" w:hAnsi="Wingdings" w:hint="default"/>
+        <w:sz w:val="20"/>
+      </w:rPr>
+    </w:lvl>
+    <w:lvl w:ilvl="4" w:tentative="1">
+      <w:start w:val="1"/>
+      <w:numFmt w:val="bullet"/>
+      <w:lvlText w:val=""/>
+      <w:lvlJc w:val="left"/>
+      <w:pPr>
+        <w:tabs>
+          <w:tab w:val="num" w:pos="3600"/>
+        </w:tabs>
+        <w:ind w:left="3600" w:hanging="360"/>
+      </w:pPr>
+      <w:rPr>
+        <w:rFonts w:ascii="Wingdings" w:hAnsi="Wingdings" w:hint="default"/>
+        <w:sz w:val="20"/>
+      </w:rPr>
+    </w:lvl>
+    <w:lvl w:ilvl="5" w:tentative="1">
+      <w:start w:val="1"/>
+      <w:numFmt w:val="bullet"/>
+      <w:lvlText w:val=""/>
+      <w:lvlJc w:val="left"/>
+      <w:pPr>
+        <w:tabs>
+          <w:tab w:val="num" w:pos="4320"/>
+        </w:tabs>
+        <w:ind w:left="4320" w:hanging="360"/>
+      </w:pPr>
+      <w:rPr>
+        <w:rFonts w:ascii="Wingdings" w:hAnsi="Wingdings" w:hint="default"/>
+        <w:sz w:val="20"/>
+      </w:rPr>
+    </w:lvl>
+    <w:lvl w:ilvl="6" w:tentative="1">
+      <w:start w:val="1"/>
+      <w:numFmt w:val="bullet"/>
+      <w:lvlText w:val=""/>
+      <w:lvlJc w:val="left"/>
+      <w:pPr>
+        <w:tabs>
+          <w:tab w:val="num" w:pos="5040"/>
+        </w:tabs>
+        <w:ind w:left="5040" w:hanging="360"/>
+      </w:pPr>
+      <w:rPr>
+        <w:rFonts w:ascii="Wingdings" w:hAnsi="Wingdings" w:hint="default"/>
+        <w:sz w:val="20"/>
+      </w:rPr>
+    </w:lvl>
+    <w:lvl w:ilvl="7" w:tentative="1">
+      <w:start w:val="1"/>
+      <w:numFmt w:val="bullet"/>
+      <w:lvlText w:val=""/>
+      <w:lvlJc w:val="left"/>
+      <w:pPr>
+        <w:tabs>
+          <w:tab w:val="num" w:pos="5760"/>
+        </w:tabs>
+        <w:ind w:left="5760" w:hanging="360"/>
+      </w:pPr>
+      <w:rPr>
+        <w:rFonts w:ascii="Wingdings" w:hAnsi="Wingdings" w:hint="default"/>
+        <w:sz w:val="20"/>
+      </w:rPr>
+    </w:lvl>
+    <w:lvl w:ilvl="8" w:tentative="1">
+      <w:start w:val="1"/>
+      <w:numFmt w:val="bullet"/>
+      <w:lvlText w:val=""/>
+      <w:lvlJc w:val="left"/>
+      <w:pPr>
+        <w:tabs>
+          <w:tab w:val="num" w:pos="6480"/>
+        </w:tabs>
+        <w:ind w:left="6480" w:hanging="360"/>
+      </w:pPr>
+      <w:rPr>
+        <w:rFonts w:ascii="Wingdings" w:hAnsi="Wingdings" w:hint="default"/>
+        <w:sz w:val="20"/>
+      </w:rPr>
+    </w:lvl>
+  </w:abstractNum>
+  <w:abstractNum w:abstractNumId="10" w15:restartNumberingAfterBreak="0">
+    <w:nsid w:val="63FC10F8"/>
+    <w:multiLevelType w:val="multilevel"/>
+    <w:tmpl w:val="7AE66ACC"/>
+    <w:lvl w:ilvl="0">
+      <w:start w:val="1"/>
+      <w:numFmt w:val="bullet"/>
+      <w:lvlText w:val=""/>
+      <w:lvlJc w:val="left"/>
+      <w:pPr>
+        <w:tabs>
+          <w:tab w:val="num" w:pos="720"/>
+        </w:tabs>
+        <w:ind w:left="720" w:hanging="360"/>
+      </w:pPr>
+      <w:rPr>
+        <w:rFonts w:ascii="Symbol" w:hAnsi="Symbol" w:hint="default"/>
+        <w:sz w:val="20"/>
+      </w:rPr>
+    </w:lvl>
+    <w:lvl w:ilvl="1" w:tentative="1">
+      <w:start w:val="1"/>
+      <w:numFmt w:val="bullet"/>
+      <w:lvlText w:val="o"/>
+      <w:lvlJc w:val="left"/>
+      <w:pPr>
+        <w:tabs>
+          <w:tab w:val="num" w:pos="1440"/>
+        </w:tabs>
+        <w:ind w:left="1440" w:hanging="360"/>
+      </w:pPr>
+      <w:rPr>
+        <w:rFonts w:ascii="Courier New" w:hAnsi="Courier New" w:hint="default"/>
+        <w:sz w:val="20"/>
+      </w:rPr>
+    </w:lvl>
+    <w:lvl w:ilvl="2" w:tentative="1">
+      <w:start w:val="1"/>
+      <w:numFmt w:val="bullet"/>
+      <w:lvlText w:val=""/>
+      <w:lvlJc w:val="left"/>
+      <w:pPr>
+        <w:tabs>
+          <w:tab w:val="num" w:pos="2160"/>
+        </w:tabs>
+        <w:ind w:left="2160" w:hanging="360"/>
+      </w:pPr>
+      <w:rPr>
+        <w:rFonts w:ascii="Wingdings" w:hAnsi="Wingdings" w:hint="default"/>
+        <w:sz w:val="20"/>
+      </w:rPr>
+    </w:lvl>
+    <w:lvl w:ilvl="3" w:tentative="1">
+      <w:start w:val="1"/>
+      <w:numFmt w:val="bullet"/>
+      <w:lvlText w:val=""/>
+      <w:lvlJc w:val="left"/>
+      <w:pPr>
+        <w:tabs>
+          <w:tab w:val="num" w:pos="2880"/>
+        </w:tabs>
+        <w:ind w:left="2880" w:hanging="360"/>
+      </w:pPr>
+      <w:rPr>
+        <w:rFonts w:ascii="Wingdings" w:hAnsi="Wingdings" w:hint="default"/>
+        <w:sz w:val="20"/>
+      </w:rPr>
+    </w:lvl>
+    <w:lvl w:ilvl="4" w:tentative="1">
+      <w:start w:val="1"/>
+      <w:numFmt w:val="bullet"/>
+      <w:lvlText w:val=""/>
+      <w:lvlJc w:val="left"/>
+      <w:pPr>
+        <w:tabs>
+          <w:tab w:val="num" w:pos="3600"/>
+        </w:tabs>
+        <w:ind w:left="3600" w:hanging="360"/>
+      </w:pPr>
+      <w:rPr>
+        <w:rFonts w:ascii="Wingdings" w:hAnsi="Wingdings" w:hint="default"/>
+        <w:sz w:val="20"/>
+      </w:rPr>
+    </w:lvl>
+    <w:lvl w:ilvl="5" w:tentative="1">
+      <w:start w:val="1"/>
+      <w:numFmt w:val="bullet"/>
+      <w:lvlText w:val=""/>
+      <w:lvlJc w:val="left"/>
+      <w:pPr>
+        <w:tabs>
+          <w:tab w:val="num" w:pos="4320"/>
+        </w:tabs>
+        <w:ind w:left="4320" w:hanging="360"/>
+      </w:pPr>
+      <w:rPr>
+        <w:rFonts w:ascii="Wingdings" w:hAnsi="Wingdings" w:hint="default"/>
+        <w:sz w:val="20"/>
+      </w:rPr>
+    </w:lvl>
+    <w:lvl w:ilvl="6" w:tentative="1">
+      <w:start w:val="1"/>
+      <w:numFmt w:val="bullet"/>
+      <w:lvlText w:val=""/>
+      <w:lvlJc w:val="left"/>
+      <w:pPr>
+        <w:tabs>
+          <w:tab w:val="num" w:pos="5040"/>
+        </w:tabs>
+        <w:ind w:left="5040" w:hanging="360"/>
+      </w:pPr>
+      <w:rPr>
+        <w:rFonts w:ascii="Wingdings" w:hAnsi="Wingdings" w:hint="default"/>
+        <w:sz w:val="20"/>
+      </w:rPr>
+    </w:lvl>
+    <w:lvl w:ilvl="7" w:tentative="1">
+      <w:start w:val="1"/>
+      <w:numFmt w:val="bullet"/>
+      <w:lvlText w:val=""/>
+      <w:lvlJc w:val="left"/>
+      <w:pPr>
+        <w:tabs>
+          <w:tab w:val="num" w:pos="5760"/>
+        </w:tabs>
+        <w:ind w:left="5760" w:hanging="360"/>
+      </w:pPr>
+      <w:rPr>
+        <w:rFonts w:ascii="Wingdings" w:hAnsi="Wingdings" w:hint="default"/>
+        <w:sz w:val="20"/>
+      </w:rPr>
+    </w:lvl>
+    <w:lvl w:ilvl="8" w:tentative="1">
+      <w:start w:val="1"/>
+      <w:numFmt w:val="bullet"/>
+      <w:lvlText w:val=""/>
+      <w:lvlJc w:val="left"/>
+      <w:pPr>
+        <w:tabs>
+          <w:tab w:val="num" w:pos="6480"/>
+        </w:tabs>
+        <w:ind w:left="6480" w:hanging="360"/>
+      </w:pPr>
+      <w:rPr>
+        <w:rFonts w:ascii="Wingdings" w:hAnsi="Wingdings" w:hint="default"/>
+        <w:sz w:val="20"/>
+      </w:rPr>
+    </w:lvl>
+  </w:abstractNum>
+  <w:abstractNum w:abstractNumId="11" w15:restartNumberingAfterBreak="0">
     <w:nsid w:val="69577859"/>
     <w:multiLevelType w:val="multilevel"/>
     <w:tmpl w:val="B37C3B20"/>
     <w:numStyleLink w:val="VietasUNIR"/>
   </w:abstractNum>
-  <w:abstractNum w:abstractNumId="6" w15:restartNumberingAfterBreak="0">
+  <w:abstractNum w:abstractNumId="12" w15:restartNumberingAfterBreak="0">
     <w:nsid w:val="73C218E8"/>
     <w:multiLevelType w:val="multilevel"/>
     <w:tmpl w:val="B37C3B20"/>
     <w:numStyleLink w:val="VietasUNIR"/>
   </w:abstractNum>
-  <w:num w:numId="1">
+  <w:num w:numId="1" w16cid:durableId="416170863">
     <w:abstractNumId w:val="2"/>
   </w:num>
-  <w:num w:numId="2">
+  <w:num w:numId="2" w16cid:durableId="1090807240">
     <w:abstractNumId w:val="0"/>
   </w:num>
-  <w:num w:numId="3">
+  <w:num w:numId="3" w16cid:durableId="448092648">
+    <w:abstractNumId w:val="11"/>
+  </w:num>
+  <w:num w:numId="4" w16cid:durableId="1087926336">
+    <w:abstractNumId w:val="12"/>
+  </w:num>
+  <w:num w:numId="5" w16cid:durableId="1225221953">
     <w:abstractNumId w:val="5"/>
   </w:num>
-  <w:num w:numId="4">
+  <w:num w:numId="6" w16cid:durableId="2135057009">
+    <w:abstractNumId w:val="8"/>
+  </w:num>
+  <w:num w:numId="7" w16cid:durableId="869878410">
+    <w:abstractNumId w:val="1"/>
+  </w:num>
+  <w:num w:numId="8" w16cid:durableId="1959951220">
+    <w:abstractNumId w:val="3"/>
+  </w:num>
+  <w:num w:numId="9" w16cid:durableId="1271163910">
+    <w:abstractNumId w:val="10"/>
+  </w:num>
+  <w:num w:numId="10" w16cid:durableId="1557742063">
     <w:abstractNumId w:val="6"/>
   </w:num>
-  <w:num w:numId="5">
-    <w:abstractNumId w:val="3"/>
-  </w:num>
-  <w:num w:numId="6">
+  <w:num w:numId="11" w16cid:durableId="1324578912">
     <w:abstractNumId w:val="4"/>
   </w:num>
-  <w:num w:numId="7">
-    <w:abstractNumId w:val="1"/>
+  <w:num w:numId="12" w16cid:durableId="1155413604">
+    <w:abstractNumId w:val="9"/>
+  </w:num>
+  <w:num w:numId="13" w16cid:durableId="976422697">
+    <w:abstractNumId w:val="7"/>
   </w:num>
 </w:numbering>
 </file>
 
 <file path=word/styles.xml><?xml version="1.0" encoding="utf-8"?>
-<w:styles xmlns:mc="http://schemas.openxmlformats.org/markup-compatibility/2006" xmlns:r="http://schemas.openxmlformats.org/officeDocument/2006/relationships" xmlns:w="http://schemas.openxmlformats.org/wordprocessingml/2006/main" xmlns:w14="http://schemas.microsoft.com/office/word/2010/wordml" xmlns:w15="http://schemas.microsoft.com/office/word/2012/wordml" xmlns:w16cid="http://schemas.microsoft.com/office/word/2016/wordml/cid" xmlns:w16se="http://schemas.microsoft.com/office/word/2015/wordml/symex" mc:Ignorable="w14 w15 w16se w16cid">
+<w:styles xmlns:mc="http://schemas.openxmlformats.org/markup-compatibility/2006" xmlns:r="http://schemas.openxmlformats.org/officeDocument/2006/relationships" xmlns:w="http://schemas.openxmlformats.org/wordprocessingml/2006/main" xmlns:w14="http://schemas.microsoft.com/office/word/2010/wordml" xmlns:w15="http://schemas.microsoft.com/office/word/2012/wordml" xmlns:w16cex="http://schemas.microsoft.com/office/word/2018/wordml/cex" xmlns:w16cid="http://schemas.microsoft.com/office/word/2016/wordml/cid" xmlns:w16="http://schemas.microsoft.com/office/word/2018/wordml" xmlns:w16du="http://schemas.microsoft.com/office/word/2023/wordml/word16du" xmlns:w16sdtdh="http://schemas.microsoft.com/office/word/2020/wordml/sdtdatahash" xmlns:w16sdtfl="http://schemas.microsoft.com/office/word/2024/wordml/sdtformatlock" xmlns:w16se="http://schemas.microsoft.com/office/word/2015/wordml/symex" mc:Ignorable="w14 w15 w16se w16cid w16 w16cex w16sdtdh w16sdtfl w16du">
   <w:docDefaults>
     <w:rPrDefault>
       <w:rPr>
@@ -1133,7 +3245,7 @@
       </w:pPr>
     </w:pPrDefault>
   </w:docDefaults>
-  <w:latentStyles w:defLockedState="0" w:defUIPriority="99" w:defSemiHidden="0" w:defUnhideWhenUsed="0" w:defQFormat="0" w:count="375">
+  <w:latentStyles w:defLockedState="0" w:defUIPriority="99" w:defSemiHidden="0" w:defUnhideWhenUsed="0" w:defQFormat="0" w:count="376">
     <w:lsdException w:name="Normal" w:uiPriority="0" w:qFormat="1"/>
     <w:lsdException w:name="heading 1" w:uiPriority="9" w:qFormat="1"/>
     <w:lsdException w:name="heading 2" w:semiHidden="1" w:uiPriority="9" w:unhideWhenUsed="1" w:qFormat="1"/>
@@ -1509,6 +3621,7 @@
     <w:lsdException w:name="Smart Hyperlink" w:semiHidden="1" w:unhideWhenUsed="1"/>
     <w:lsdException w:name="Hashtag" w:semiHidden="1" w:unhideWhenUsed="1"/>
     <w:lsdException w:name="Unresolved Mention" w:semiHidden="1" w:unhideWhenUsed="1"/>
+    <w:lsdException w:name="Smart Link" w:semiHidden="1" w:unhideWhenUsed="1"/>
   </w:latentStyles>
   <w:style w:type="paragraph" w:default="1" w:styleId="Normal">
     <w:name w:val="Normal"/>
@@ -1529,7 +3642,6 @@
   <w:style w:type="character" w:default="1" w:styleId="Fuentedeprrafopredeter">
     <w:name w:val="Default Paragraph Font"/>
     <w:uiPriority w:val="1"/>
-    <w:semiHidden/>
     <w:unhideWhenUsed/>
   </w:style>
   <w:style w:type="table" w:default="1" w:styleId="Tablanormal">
@@ -1829,6 +3941,17 @@
     <w:rPr>
       <w:color w:val="605E5C"/>
       <w:shd w:val="clear" w:color="auto" w:fill="E1DFDD"/>
+    </w:rPr>
+  </w:style>
+  <w:style w:type="paragraph" w:styleId="NormalWeb">
+    <w:name w:val="Normal (Web)"/>
+    <w:basedOn w:val="Normal"/>
+    <w:uiPriority w:val="99"/>
+    <w:semiHidden/>
+    <w:unhideWhenUsed/>
+    <w:rsid w:val="00E73405"/>
+    <w:rPr>
+      <w:rFonts w:ascii="Times New Roman" w:hAnsi="Times New Roman"/>
     </w:rPr>
   </w:style>
 </w:styles>
@@ -2130,6 +4253,21 @@
 </file>
 
 <file path=customXml/item1.xml><?xml version="1.0" encoding="utf-8"?>
+<p:properties xmlns:p="http://schemas.microsoft.com/office/2006/metadata/properties" xmlns:xsi="http://www.w3.org/2001/XMLSchema-instance" xmlns:pc="http://schemas.microsoft.com/office/infopath/2007/PartnerControls">
+  <documentManagement/>
+</p:properties>
+</file>
+
+<file path=customXml/item2.xml><?xml version="1.0" encoding="utf-8"?>
+<?mso-contentType ?>
+<FormTemplates xmlns="http://schemas.microsoft.com/sharepoint/v3/contenttype/forms">
+  <Display>DocumentLibraryForm</Display>
+  <Edit>DocumentLibraryForm</Edit>
+  <New>DocumentLibraryForm</New>
+</FormTemplates>
+</file>
+
+<file path=customXml/item3.xml><?xml version="1.0" encoding="utf-8"?>
 <ct:contentTypeSchema xmlns:ct="http://schemas.microsoft.com/office/2006/metadata/contentType" xmlns:ma="http://schemas.microsoft.com/office/2006/metadata/properties/metaAttributes" ct:_="" ma:_="" ma:contentTypeName="Documento" ma:contentTypeID="0x010100E8806F2729861B41B7EC49B6DEC02BCC" ma:contentTypeVersion="11" ma:contentTypeDescription="Crear nuevo documento." ma:contentTypeScope="" ma:versionID="63b0604c58b9e202d4947fffe8e7c052">
   <xsd:schema xmlns:xsd="http://www.w3.org/2001/XMLSchema" xmlns:xs="http://www.w3.org/2001/XMLSchema" xmlns:p="http://schemas.microsoft.com/office/2006/metadata/properties" xmlns:ns2="408be90b-7af1-4348-adf8-80036b355e81" xmlns:ns3="0a70e875-3d35-4be2-921f-7117c31bab9b" targetNamespace="http://schemas.microsoft.com/office/2006/metadata/properties" ma:root="true" ma:fieldsID="b135a044ea469bf9ffaceb295c1fa385" ns2:_="" ns3:_="">
     <xsd:import namespace="408be90b-7af1-4348-adf8-80036b355e81"/>
@@ -2340,29 +4478,38 @@
 </ct:contentTypeSchema>
 </file>
 
-<file path=customXml/item2.xml><?xml version="1.0" encoding="utf-8"?>
-<?mso-contentType ?>
-<FormTemplates xmlns="http://schemas.microsoft.com/sharepoint/v3/contenttype/forms">
-  <Display>DocumentLibraryForm</Display>
-  <Edit>DocumentLibraryForm</Edit>
-  <New>DocumentLibraryForm</New>
-</FormTemplates>
-</file>
-
-<file path=customXml/item3.xml><?xml version="1.0" encoding="utf-8"?>
-<p:properties xmlns:p="http://schemas.microsoft.com/office/2006/metadata/properties" xmlns:xsi="http://www.w3.org/2001/XMLSchema-instance" xmlns:pc="http://schemas.microsoft.com/office/infopath/2007/PartnerControls">
-  <documentManagement/>
-</p:properties>
-</file>
-
 <file path=customXml/itemProps1.xml><?xml version="1.0" encoding="utf-8"?>
-<ds:datastoreItem xmlns:ds="http://schemas.openxmlformats.org/officeDocument/2006/customXml" ds:itemID="{16CEFFF2-11B0-4816-ABB8-559EE38163D1}"/>
+<ds:datastoreItem xmlns:ds="http://schemas.openxmlformats.org/officeDocument/2006/customXml" ds:itemID="{1AD3A7B2-98FD-4D8E-8DDD-8E997C0B3CE1}">
+  <ds:schemaRefs>
+    <ds:schemaRef ds:uri="http://schemas.microsoft.com/office/2006/metadata/properties"/>
+    <ds:schemaRef ds:uri="http://schemas.microsoft.com/office/infopath/2007/PartnerControls"/>
+  </ds:schemaRefs>
+</ds:datastoreItem>
 </file>
 
 <file path=customXml/itemProps2.xml><?xml version="1.0" encoding="utf-8"?>
-<ds:datastoreItem xmlns:ds="http://schemas.openxmlformats.org/officeDocument/2006/customXml" ds:itemID="{4725AF7A-A712-470C-8759-017E8AB180CB}"/>
+<ds:datastoreItem xmlns:ds="http://schemas.openxmlformats.org/officeDocument/2006/customXml" ds:itemID="{4725AF7A-A712-470C-8759-017E8AB180CB}">
+  <ds:schemaRefs>
+    <ds:schemaRef ds:uri="http://schemas.microsoft.com/sharepoint/v3/contenttype/forms"/>
+  </ds:schemaRefs>
+</ds:datastoreItem>
 </file>
 
 <file path=customXml/itemProps3.xml><?xml version="1.0" encoding="utf-8"?>
-<ds:datastoreItem xmlns:ds="http://schemas.openxmlformats.org/officeDocument/2006/customXml" ds:itemID="{1AD3A7B2-98FD-4D8E-8DDD-8E997C0B3CE1}"/>
+<ds:datastoreItem xmlns:ds="http://schemas.openxmlformats.org/officeDocument/2006/customXml" ds:itemID="{16CEFFF2-11B0-4816-ABB8-559EE38163D1}">
+  <ds:schemaRefs>
+    <ds:schemaRef ds:uri="http://schemas.microsoft.com/office/2006/metadata/contentType"/>
+    <ds:schemaRef ds:uri="http://schemas.microsoft.com/office/2006/metadata/properties/metaAttributes"/>
+    <ds:schemaRef ds:uri="http://www.w3.org/2001/XMLSchema"/>
+    <ds:schemaRef ds:uri="http://schemas.microsoft.com/office/2006/metadata/properties"/>
+    <ds:schemaRef ds:uri="408be90b-7af1-4348-adf8-80036b355e81"/>
+    <ds:schemaRef ds:uri="0a70e875-3d35-4be2-921f-7117c31bab9b"/>
+    <ds:schemaRef ds:uri="http://schemas.microsoft.com/office/2006/documentManagement/types"/>
+    <ds:schemaRef ds:uri="http://schemas.microsoft.com/office/infopath/2007/PartnerControls"/>
+    <ds:schemaRef ds:uri="http://schemas.openxmlformats.org/package/2006/metadata/core-properties"/>
+    <ds:schemaRef ds:uri="http://purl.org/dc/elements/1.1/"/>
+    <ds:schemaRef ds:uri="http://purl.org/dc/terms/"/>
+    <ds:schemaRef ds:uri="http://schemas.microsoft.com/internal/obd"/>
+  </ds:schemaRefs>
+</ds:datastoreItem>
 </file>
</xml_diff>